<commit_message>
23 06 18 1:19
</commit_message>
<xml_diff>
--- a/Президентская Кузин Склемин 21 06 18 14_40.docx
+++ b/Президентская Кузин Склемин 21 06 18 14_40.docx
@@ -3258,6 +3258,50 @@
         </w:rPr>
         <w:t>ограничений проекта</w:t>
       </w:r>
+      <w:r>
+        <w:rPr>
+          <w:rFonts w:ascii="Times New Roman" w:hAnsi="Times New Roman" w:cs="Times New Roman"/>
+          <w:sz w:val="28"/>
+          <w:szCs w:val="28"/>
+        </w:rPr>
+        <w:t xml:space="preserve"> и</w:t>
+      </w:r>
+      <w:r>
+        <w:rPr>
+          <w:rFonts w:ascii="Times New Roman" w:hAnsi="Times New Roman" w:cs="Times New Roman"/>
+          <w:sz w:val="28"/>
+          <w:szCs w:val="28"/>
+        </w:rPr>
+        <w:t xml:space="preserve"> </w:t>
+      </w:r>
+      <w:r>
+        <w:rPr>
+          <w:rFonts w:ascii="Times New Roman" w:hAnsi="Times New Roman" w:cs="Times New Roman"/>
+          <w:sz w:val="28"/>
+          <w:szCs w:val="28"/>
+        </w:rPr>
+        <w:t>п</w:t>
+      </w:r>
+      <w:r>
+        <w:rPr>
+          <w:rFonts w:ascii="Times New Roman" w:hAnsi="Times New Roman" w:cs="Times New Roman"/>
+          <w:sz w:val="28"/>
+          <w:szCs w:val="28"/>
+        </w:rPr>
+        <w:t>остановка цели проекта</w:t>
+      </w:r>
+    </w:p>
+    <w:p>
+      <w:pPr>
+        <w:pStyle w:val="a3"/>
+        <w:spacing w:after="0" w:line="360" w:lineRule="auto"/>
+        <w:ind w:left="567"/>
+        <w:rPr>
+          <w:rFonts w:ascii="Times New Roman" w:hAnsi="Times New Roman" w:cs="Times New Roman"/>
+          <w:sz w:val="28"/>
+          <w:szCs w:val="28"/>
+        </w:rPr>
+      </w:pPr>
     </w:p>
     <w:p>
       <w:pPr>
@@ -3280,7 +3324,8 @@
           <w:sz w:val="28"/>
           <w:szCs w:val="28"/>
         </w:rPr>
-        <w:t>Постановка цели проекта</w:t>
+        <w:lastRenderedPageBreak/>
+        <w:t>Идентификация стейкхолдеров</w:t>
       </w:r>
     </w:p>
     <w:p>
@@ -3304,7 +3349,6 @@
           <w:sz w:val="28"/>
           <w:szCs w:val="28"/>
         </w:rPr>
-        <w:lastRenderedPageBreak/>
         <w:t>Определение</w:t>
       </w:r>
       <w:r>
@@ -3337,7 +3381,79 @@
           <w:sz w:val="28"/>
           <w:szCs w:val="28"/>
         </w:rPr>
-        <w:t>Определение круга заинтересованных лиц</w:t>
+        <w:t>Сбор исходных данных проекта по направлениям</w:t>
+      </w:r>
+    </w:p>
+    <w:p>
+      <w:pPr>
+        <w:pStyle w:val="a3"/>
+        <w:numPr>
+          <w:ilvl w:val="3"/>
+          <w:numId w:val="1"/>
+        </w:numPr>
+        <w:spacing w:after="0" w:line="360" w:lineRule="auto"/>
+        <w:ind w:left="0" w:firstLine="567"/>
+        <w:rPr>
+          <w:rFonts w:ascii="Times New Roman" w:hAnsi="Times New Roman" w:cs="Times New Roman"/>
+          <w:sz w:val="28"/>
+          <w:szCs w:val="28"/>
+        </w:rPr>
+      </w:pPr>
+      <w:r>
+        <w:rPr>
+          <w:rFonts w:ascii="Times New Roman" w:hAnsi="Times New Roman" w:cs="Times New Roman"/>
+          <w:sz w:val="28"/>
+          <w:szCs w:val="28"/>
+        </w:rPr>
+        <w:t>Технология</w:t>
+      </w:r>
+    </w:p>
+    <w:p>
+      <w:pPr>
+        <w:pStyle w:val="a3"/>
+        <w:numPr>
+          <w:ilvl w:val="3"/>
+          <w:numId w:val="1"/>
+        </w:numPr>
+        <w:spacing w:after="0" w:line="360" w:lineRule="auto"/>
+        <w:ind w:left="0" w:firstLine="567"/>
+        <w:rPr>
+          <w:rFonts w:ascii="Times New Roman" w:hAnsi="Times New Roman" w:cs="Times New Roman"/>
+          <w:sz w:val="28"/>
+          <w:szCs w:val="28"/>
+        </w:rPr>
+      </w:pPr>
+      <w:r>
+        <w:rPr>
+          <w:rFonts w:ascii="Times New Roman" w:hAnsi="Times New Roman" w:cs="Times New Roman"/>
+          <w:sz w:val="28"/>
+          <w:szCs w:val="28"/>
+        </w:rPr>
+        <w:t>Производство</w:t>
+      </w:r>
+    </w:p>
+    <w:p>
+      <w:pPr>
+        <w:pStyle w:val="a3"/>
+        <w:numPr>
+          <w:ilvl w:val="3"/>
+          <w:numId w:val="1"/>
+        </w:numPr>
+        <w:spacing w:after="0" w:line="360" w:lineRule="auto"/>
+        <w:ind w:left="0" w:firstLine="567"/>
+        <w:rPr>
+          <w:rFonts w:ascii="Times New Roman" w:hAnsi="Times New Roman" w:cs="Times New Roman"/>
+          <w:sz w:val="28"/>
+          <w:szCs w:val="28"/>
+        </w:rPr>
+      </w:pPr>
+      <w:r>
+        <w:rPr>
+          <w:rFonts w:ascii="Times New Roman" w:hAnsi="Times New Roman" w:cs="Times New Roman"/>
+          <w:sz w:val="28"/>
+          <w:szCs w:val="28"/>
+        </w:rPr>
+        <w:t>Техническое исполнение</w:t>
       </w:r>
     </w:p>
     <w:p>
@@ -3361,7 +3477,231 @@
           <w:sz w:val="28"/>
           <w:szCs w:val="28"/>
         </w:rPr>
-        <w:t>Сбор исходных данных проекта по направлениям</w:t>
+        <w:t>Определение необходимости проведения около-проектных работ</w:t>
+      </w:r>
+    </w:p>
+    <w:p>
+      <w:pPr>
+        <w:pStyle w:val="a3"/>
+        <w:numPr>
+          <w:ilvl w:val="2"/>
+          <w:numId w:val="1"/>
+        </w:numPr>
+        <w:spacing w:after="0" w:line="360" w:lineRule="auto"/>
+        <w:ind w:left="0" w:firstLine="567"/>
+        <w:rPr>
+          <w:rFonts w:ascii="Times New Roman" w:hAnsi="Times New Roman" w:cs="Times New Roman"/>
+          <w:sz w:val="28"/>
+          <w:szCs w:val="28"/>
+        </w:rPr>
+      </w:pPr>
+      <w:r>
+        <w:rPr>
+          <w:rFonts w:ascii="Times New Roman" w:hAnsi="Times New Roman" w:cs="Times New Roman"/>
+          <w:sz w:val="28"/>
+          <w:szCs w:val="28"/>
+        </w:rPr>
+        <w:t>Прики</w:t>
+      </w:r>
+      <w:r>
+        <w:rPr>
+          <w:rFonts w:ascii="Times New Roman" w:hAnsi="Times New Roman" w:cs="Times New Roman"/>
+          <w:sz w:val="28"/>
+          <w:szCs w:val="28"/>
+        </w:rPr>
+        <w:t>дочная оценка стоимости проекта</w:t>
+      </w:r>
+    </w:p>
+    <w:p>
+      <w:pPr>
+        <w:pStyle w:val="a3"/>
+        <w:numPr>
+          <w:ilvl w:val="2"/>
+          <w:numId w:val="1"/>
+        </w:numPr>
+        <w:spacing w:after="0" w:line="360" w:lineRule="auto"/>
+        <w:ind w:left="0" w:firstLine="567"/>
+        <w:rPr>
+          <w:rFonts w:ascii="Times New Roman" w:hAnsi="Times New Roman" w:cs="Times New Roman"/>
+          <w:sz w:val="28"/>
+          <w:szCs w:val="28"/>
+        </w:rPr>
+      </w:pPr>
+      <w:r>
+        <w:rPr>
+          <w:rFonts w:ascii="Times New Roman" w:hAnsi="Times New Roman" w:cs="Times New Roman"/>
+          <w:sz w:val="28"/>
+          <w:szCs w:val="28"/>
+        </w:rPr>
+        <w:t>Распределения объемов работ</w:t>
+      </w:r>
+    </w:p>
+    <w:p>
+      <w:pPr>
+        <w:pStyle w:val="a3"/>
+        <w:numPr>
+          <w:ilvl w:val="2"/>
+          <w:numId w:val="1"/>
+        </w:numPr>
+        <w:spacing w:after="0" w:line="360" w:lineRule="auto"/>
+        <w:ind w:left="0" w:firstLine="567"/>
+        <w:rPr>
+          <w:rFonts w:ascii="Times New Roman" w:hAnsi="Times New Roman" w:cs="Times New Roman"/>
+          <w:sz w:val="28"/>
+          <w:szCs w:val="28"/>
+        </w:rPr>
+      </w:pPr>
+      <w:r>
+        <w:rPr>
+          <w:rFonts w:ascii="Times New Roman" w:hAnsi="Times New Roman" w:cs="Times New Roman"/>
+          <w:sz w:val="28"/>
+          <w:szCs w:val="28"/>
+        </w:rPr>
+        <w:t>Определение сроков реализации проекта</w:t>
+      </w:r>
+    </w:p>
+    <w:p>
+      <w:pPr>
+        <w:pStyle w:val="a3"/>
+        <w:numPr>
+          <w:ilvl w:val="2"/>
+          <w:numId w:val="1"/>
+        </w:numPr>
+        <w:spacing w:after="0" w:line="360" w:lineRule="auto"/>
+        <w:ind w:left="0" w:firstLine="567"/>
+        <w:rPr>
+          <w:rFonts w:ascii="Times New Roman" w:hAnsi="Times New Roman" w:cs="Times New Roman"/>
+          <w:sz w:val="28"/>
+          <w:szCs w:val="28"/>
+        </w:rPr>
+      </w:pPr>
+      <w:r>
+        <w:rPr>
+          <w:rFonts w:ascii="Times New Roman" w:hAnsi="Times New Roman" w:cs="Times New Roman"/>
+          <w:sz w:val="28"/>
+          <w:szCs w:val="28"/>
+        </w:rPr>
+        <w:t>Анализ рисков</w:t>
+      </w:r>
+    </w:p>
+    <w:p>
+      <w:pPr>
+        <w:pStyle w:val="a3"/>
+        <w:numPr>
+          <w:ilvl w:val="2"/>
+          <w:numId w:val="1"/>
+        </w:numPr>
+        <w:spacing w:after="0" w:line="360" w:lineRule="auto"/>
+        <w:ind w:left="0" w:firstLine="567"/>
+        <w:rPr>
+          <w:rFonts w:ascii="Times New Roman" w:hAnsi="Times New Roman" w:cs="Times New Roman"/>
+          <w:sz w:val="28"/>
+          <w:szCs w:val="28"/>
+        </w:rPr>
+      </w:pPr>
+      <w:r>
+        <w:rPr>
+          <w:rFonts w:ascii="Times New Roman" w:hAnsi="Times New Roman" w:cs="Times New Roman"/>
+          <w:sz w:val="28"/>
+          <w:szCs w:val="28"/>
+        </w:rPr>
+        <w:t>Разработка технико-экономического обоснования</w:t>
+      </w:r>
+    </w:p>
+    <w:p>
+      <w:pPr>
+        <w:pStyle w:val="a3"/>
+        <w:numPr>
+          <w:ilvl w:val="2"/>
+          <w:numId w:val="1"/>
+        </w:numPr>
+        <w:spacing w:after="0" w:line="360" w:lineRule="auto"/>
+        <w:ind w:left="0" w:firstLine="567"/>
+        <w:rPr>
+          <w:rFonts w:ascii="Times New Roman" w:hAnsi="Times New Roman" w:cs="Times New Roman"/>
+          <w:sz w:val="28"/>
+          <w:szCs w:val="28"/>
+        </w:rPr>
+      </w:pPr>
+      <w:r>
+        <w:rPr>
+          <w:rFonts w:ascii="Times New Roman" w:hAnsi="Times New Roman" w:cs="Times New Roman"/>
+          <w:sz w:val="28"/>
+          <w:szCs w:val="28"/>
+        </w:rPr>
+        <w:t>Определение способов оценки успешности проекта</w:t>
+      </w:r>
+    </w:p>
+    <w:p>
+      <w:pPr>
+        <w:pStyle w:val="a3"/>
+        <w:numPr>
+          <w:ilvl w:val="2"/>
+          <w:numId w:val="1"/>
+        </w:numPr>
+        <w:spacing w:after="0" w:line="360" w:lineRule="auto"/>
+        <w:ind w:left="0" w:firstLine="567"/>
+        <w:rPr>
+          <w:rFonts w:ascii="Times New Roman" w:hAnsi="Times New Roman" w:cs="Times New Roman"/>
+          <w:sz w:val="28"/>
+          <w:szCs w:val="28"/>
+        </w:rPr>
+      </w:pPr>
+      <w:r>
+        <w:rPr>
+          <w:rFonts w:ascii="Times New Roman" w:hAnsi="Times New Roman" w:cs="Times New Roman"/>
+          <w:sz w:val="28"/>
+          <w:szCs w:val="28"/>
+        </w:rPr>
+        <w:t>Представление готового проекта высшему руководству (инвестору)</w:t>
+      </w:r>
+    </w:p>
+    <w:p>
+      <w:pPr>
+        <w:pStyle w:val="a3"/>
+        <w:numPr>
+          <w:ilvl w:val="2"/>
+          <w:numId w:val="1"/>
+        </w:numPr>
+        <w:spacing w:after="0" w:line="360" w:lineRule="auto"/>
+        <w:ind w:left="0" w:firstLine="567"/>
+        <w:rPr>
+          <w:rFonts w:ascii="Times New Roman" w:hAnsi="Times New Roman" w:cs="Times New Roman"/>
+          <w:sz w:val="28"/>
+          <w:szCs w:val="28"/>
+        </w:rPr>
+      </w:pPr>
+      <w:r>
+        <w:rPr>
+          <w:rFonts w:ascii="Times New Roman" w:hAnsi="Times New Roman" w:cs="Times New Roman"/>
+          <w:sz w:val="28"/>
+          <w:szCs w:val="28"/>
+        </w:rPr>
+        <w:t>Получение обратной связи с заключением по проекту</w:t>
+      </w:r>
+    </w:p>
+    <w:p>
+      <w:pPr>
+        <w:pStyle w:val="a3"/>
+        <w:numPr>
+          <w:ilvl w:val="2"/>
+          <w:numId w:val="1"/>
+        </w:numPr>
+        <w:spacing w:after="0" w:line="360" w:lineRule="auto"/>
+        <w:ind w:left="0" w:firstLine="567"/>
+        <w:rPr>
+          <w:rFonts w:ascii="Times New Roman" w:hAnsi="Times New Roman" w:cs="Times New Roman"/>
+          <w:sz w:val="28"/>
+          <w:szCs w:val="28"/>
+        </w:rPr>
+      </w:pPr>
+      <w:r>
+        <w:rPr>
+          <w:rFonts w:ascii="Times New Roman" w:hAnsi="Times New Roman" w:cs="Times New Roman"/>
+          <w:sz w:val="28"/>
+          <w:szCs w:val="28"/>
+        </w:rPr>
+        <w:t>Реализация проекта</w:t>
       </w:r>
     </w:p>
     <w:p>
@@ -3372,20 +3712,20 @@
           <w:numId w:val="1"/>
         </w:numPr>
         <w:spacing w:after="0" w:line="360" w:lineRule="auto"/>
-        <w:ind w:left="0" w:firstLine="567"/>
-        <w:rPr>
-          <w:rFonts w:ascii="Times New Roman" w:hAnsi="Times New Roman" w:cs="Times New Roman"/>
-          <w:sz w:val="28"/>
-          <w:szCs w:val="28"/>
-        </w:rPr>
-      </w:pPr>
-      <w:r>
-        <w:rPr>
-          <w:rFonts w:ascii="Times New Roman" w:hAnsi="Times New Roman" w:cs="Times New Roman"/>
-          <w:sz w:val="28"/>
-          <w:szCs w:val="28"/>
-        </w:rPr>
-        <w:t>Технология</w:t>
+        <w:ind w:left="993" w:firstLine="567"/>
+        <w:rPr>
+          <w:rFonts w:ascii="Times New Roman" w:hAnsi="Times New Roman" w:cs="Times New Roman"/>
+          <w:sz w:val="28"/>
+          <w:szCs w:val="28"/>
+        </w:rPr>
+      </w:pPr>
+      <w:r>
+        <w:rPr>
+          <w:rFonts w:ascii="Times New Roman" w:hAnsi="Times New Roman" w:cs="Times New Roman"/>
+          <w:sz w:val="28"/>
+          <w:szCs w:val="28"/>
+        </w:rPr>
+        <w:t>Заключение договоров</w:t>
       </w:r>
     </w:p>
     <w:p>
@@ -3396,20 +3736,20 @@
           <w:numId w:val="1"/>
         </w:numPr>
         <w:spacing w:after="0" w:line="360" w:lineRule="auto"/>
-        <w:ind w:left="0" w:firstLine="567"/>
-        <w:rPr>
-          <w:rFonts w:ascii="Times New Roman" w:hAnsi="Times New Roman" w:cs="Times New Roman"/>
-          <w:sz w:val="28"/>
-          <w:szCs w:val="28"/>
-        </w:rPr>
-      </w:pPr>
-      <w:r>
-        <w:rPr>
-          <w:rFonts w:ascii="Times New Roman" w:hAnsi="Times New Roman" w:cs="Times New Roman"/>
-          <w:sz w:val="28"/>
-          <w:szCs w:val="28"/>
-        </w:rPr>
-        <w:t>Производство</w:t>
+        <w:ind w:left="993" w:firstLine="567"/>
+        <w:rPr>
+          <w:rFonts w:ascii="Times New Roman" w:hAnsi="Times New Roman" w:cs="Times New Roman"/>
+          <w:sz w:val="28"/>
+          <w:szCs w:val="28"/>
+        </w:rPr>
+      </w:pPr>
+      <w:r>
+        <w:rPr>
+          <w:rFonts w:ascii="Times New Roman" w:hAnsi="Times New Roman" w:cs="Times New Roman"/>
+          <w:sz w:val="28"/>
+          <w:szCs w:val="28"/>
+        </w:rPr>
+        <w:t>Выполнение работ</w:t>
       </w:r>
     </w:p>
     <w:p>
@@ -3420,20 +3760,20 @@
           <w:numId w:val="1"/>
         </w:numPr>
         <w:spacing w:after="0" w:line="360" w:lineRule="auto"/>
-        <w:ind w:left="0" w:firstLine="567"/>
-        <w:rPr>
-          <w:rFonts w:ascii="Times New Roman" w:hAnsi="Times New Roman" w:cs="Times New Roman"/>
-          <w:sz w:val="28"/>
-          <w:szCs w:val="28"/>
-        </w:rPr>
-      </w:pPr>
-      <w:r>
-        <w:rPr>
-          <w:rFonts w:ascii="Times New Roman" w:hAnsi="Times New Roman" w:cs="Times New Roman"/>
-          <w:sz w:val="28"/>
-          <w:szCs w:val="28"/>
-        </w:rPr>
-        <w:t>Техническое исполнение</w:t>
+        <w:ind w:left="993" w:firstLine="567"/>
+        <w:rPr>
+          <w:rFonts w:ascii="Times New Roman" w:hAnsi="Times New Roman" w:cs="Times New Roman"/>
+          <w:sz w:val="28"/>
+          <w:szCs w:val="28"/>
+        </w:rPr>
+      </w:pPr>
+      <w:r>
+        <w:rPr>
+          <w:rFonts w:ascii="Times New Roman" w:hAnsi="Times New Roman" w:cs="Times New Roman"/>
+          <w:sz w:val="28"/>
+          <w:szCs w:val="28"/>
+        </w:rPr>
+        <w:t>Контроль за поставками (работами)</w:t>
       </w:r>
     </w:p>
     <w:p>
@@ -3457,7 +3797,7 @@
           <w:sz w:val="28"/>
           <w:szCs w:val="28"/>
         </w:rPr>
-        <w:t>Определение необходимости проведения около-проектных работ</w:t>
+        <w:t>Сдача проекта в эксплуатацию</w:t>
       </w:r>
     </w:p>
     <w:p>
@@ -3481,15 +3821,7 @@
           <w:sz w:val="28"/>
           <w:szCs w:val="28"/>
         </w:rPr>
-        <w:t>Прики</w:t>
-      </w:r>
-      <w:r>
-        <w:rPr>
-          <w:rFonts w:ascii="Times New Roman" w:hAnsi="Times New Roman" w:cs="Times New Roman"/>
-          <w:sz w:val="28"/>
-          <w:szCs w:val="28"/>
-        </w:rPr>
-        <w:t>дочная оценка стоимости проекта</w:t>
+        <w:t>Обучение персонала</w:t>
       </w:r>
     </w:p>
     <w:p>
@@ -3513,175 +3845,7 @@
           <w:sz w:val="28"/>
           <w:szCs w:val="28"/>
         </w:rPr>
-        <w:t>Распределения объемов работ</w:t>
-      </w:r>
-    </w:p>
-    <w:p>
-      <w:pPr>
-        <w:pStyle w:val="a3"/>
-        <w:numPr>
-          <w:ilvl w:val="2"/>
-          <w:numId w:val="1"/>
-        </w:numPr>
-        <w:spacing w:after="0" w:line="360" w:lineRule="auto"/>
-        <w:ind w:left="0" w:firstLine="567"/>
-        <w:rPr>
-          <w:rFonts w:ascii="Times New Roman" w:hAnsi="Times New Roman" w:cs="Times New Roman"/>
-          <w:sz w:val="28"/>
-          <w:szCs w:val="28"/>
-        </w:rPr>
-      </w:pPr>
-      <w:r>
-        <w:rPr>
-          <w:rFonts w:ascii="Times New Roman" w:hAnsi="Times New Roman" w:cs="Times New Roman"/>
-          <w:sz w:val="28"/>
-          <w:szCs w:val="28"/>
-        </w:rPr>
-        <w:t>Определение сроков реализации проекта</w:t>
-      </w:r>
-    </w:p>
-    <w:p>
-      <w:pPr>
-        <w:pStyle w:val="a3"/>
-        <w:numPr>
-          <w:ilvl w:val="2"/>
-          <w:numId w:val="1"/>
-        </w:numPr>
-        <w:spacing w:after="0" w:line="360" w:lineRule="auto"/>
-        <w:ind w:left="0" w:firstLine="567"/>
-        <w:rPr>
-          <w:rFonts w:ascii="Times New Roman" w:hAnsi="Times New Roman" w:cs="Times New Roman"/>
-          <w:sz w:val="28"/>
-          <w:szCs w:val="28"/>
-        </w:rPr>
-      </w:pPr>
-      <w:r>
-        <w:rPr>
-          <w:rFonts w:ascii="Times New Roman" w:hAnsi="Times New Roman" w:cs="Times New Roman"/>
-          <w:sz w:val="28"/>
-          <w:szCs w:val="28"/>
-        </w:rPr>
-        <w:t>Анализ рисков</w:t>
-      </w:r>
-    </w:p>
-    <w:p>
-      <w:pPr>
-        <w:pStyle w:val="a3"/>
-        <w:numPr>
-          <w:ilvl w:val="2"/>
-          <w:numId w:val="1"/>
-        </w:numPr>
-        <w:spacing w:after="0" w:line="360" w:lineRule="auto"/>
-        <w:ind w:left="0" w:firstLine="567"/>
-        <w:rPr>
-          <w:rFonts w:ascii="Times New Roman" w:hAnsi="Times New Roman" w:cs="Times New Roman"/>
-          <w:sz w:val="28"/>
-          <w:szCs w:val="28"/>
-        </w:rPr>
-      </w:pPr>
-      <w:r>
-        <w:rPr>
-          <w:rFonts w:ascii="Times New Roman" w:hAnsi="Times New Roman" w:cs="Times New Roman"/>
-          <w:sz w:val="28"/>
-          <w:szCs w:val="28"/>
-        </w:rPr>
-        <w:t>Разработка технико-экономического обоснования</w:t>
-      </w:r>
-    </w:p>
-    <w:p>
-      <w:pPr>
-        <w:pStyle w:val="a3"/>
-        <w:numPr>
-          <w:ilvl w:val="2"/>
-          <w:numId w:val="1"/>
-        </w:numPr>
-        <w:spacing w:after="0" w:line="360" w:lineRule="auto"/>
-        <w:ind w:left="0" w:firstLine="567"/>
-        <w:rPr>
-          <w:rFonts w:ascii="Times New Roman" w:hAnsi="Times New Roman" w:cs="Times New Roman"/>
-          <w:sz w:val="28"/>
-          <w:szCs w:val="28"/>
-        </w:rPr>
-      </w:pPr>
-      <w:r>
-        <w:rPr>
-          <w:rFonts w:ascii="Times New Roman" w:hAnsi="Times New Roman" w:cs="Times New Roman"/>
-          <w:sz w:val="28"/>
-          <w:szCs w:val="28"/>
-        </w:rPr>
-        <w:t>Определение способов оценки успешности проекта</w:t>
-      </w:r>
-    </w:p>
-    <w:p>
-      <w:pPr>
-        <w:pStyle w:val="a3"/>
-        <w:numPr>
-          <w:ilvl w:val="2"/>
-          <w:numId w:val="1"/>
-        </w:numPr>
-        <w:spacing w:after="0" w:line="360" w:lineRule="auto"/>
-        <w:ind w:left="0" w:firstLine="567"/>
-        <w:rPr>
-          <w:rFonts w:ascii="Times New Roman" w:hAnsi="Times New Roman" w:cs="Times New Roman"/>
-          <w:sz w:val="28"/>
-          <w:szCs w:val="28"/>
-        </w:rPr>
-      </w:pPr>
-      <w:r>
-        <w:rPr>
-          <w:rFonts w:ascii="Times New Roman" w:hAnsi="Times New Roman" w:cs="Times New Roman"/>
-          <w:sz w:val="28"/>
-          <w:szCs w:val="28"/>
-        </w:rPr>
-        <w:t>Представление готового проекта высшему руководству (инвестору)</w:t>
-      </w:r>
-    </w:p>
-    <w:p>
-      <w:pPr>
-        <w:pStyle w:val="a3"/>
-        <w:numPr>
-          <w:ilvl w:val="2"/>
-          <w:numId w:val="1"/>
-        </w:numPr>
-        <w:spacing w:after="0" w:line="360" w:lineRule="auto"/>
-        <w:ind w:left="0" w:firstLine="567"/>
-        <w:rPr>
-          <w:rFonts w:ascii="Times New Roman" w:hAnsi="Times New Roman" w:cs="Times New Roman"/>
-          <w:sz w:val="28"/>
-          <w:szCs w:val="28"/>
-        </w:rPr>
-      </w:pPr>
-      <w:r>
-        <w:rPr>
-          <w:rFonts w:ascii="Times New Roman" w:hAnsi="Times New Roman" w:cs="Times New Roman"/>
-          <w:sz w:val="28"/>
-          <w:szCs w:val="28"/>
-        </w:rPr>
-        <w:t>Получение обратной связи с заключением по проекту</w:t>
-      </w:r>
-    </w:p>
-    <w:p>
-      <w:pPr>
-        <w:pStyle w:val="a3"/>
-        <w:numPr>
-          <w:ilvl w:val="2"/>
-          <w:numId w:val="1"/>
-        </w:numPr>
-        <w:spacing w:after="0" w:line="360" w:lineRule="auto"/>
-        <w:ind w:left="0" w:firstLine="567"/>
-        <w:rPr>
-          <w:rFonts w:ascii="Times New Roman" w:hAnsi="Times New Roman" w:cs="Times New Roman"/>
-          <w:sz w:val="28"/>
-          <w:szCs w:val="28"/>
-        </w:rPr>
-      </w:pPr>
-      <w:r>
-        <w:rPr>
-          <w:rFonts w:ascii="Times New Roman" w:hAnsi="Times New Roman" w:cs="Times New Roman"/>
-          <w:sz w:val="28"/>
-          <w:szCs w:val="28"/>
-        </w:rPr>
-        <w:t>Реализация проекта</w:t>
+        <w:t>Анализ полученных результатов по проекту с установленной периодичностью</w:t>
       </w:r>
     </w:p>
     <w:p>
@@ -3692,20 +3856,20 @@
           <w:numId w:val="1"/>
         </w:numPr>
         <w:spacing w:after="0" w:line="360" w:lineRule="auto"/>
-        <w:ind w:left="993" w:firstLine="567"/>
-        <w:rPr>
-          <w:rFonts w:ascii="Times New Roman" w:hAnsi="Times New Roman" w:cs="Times New Roman"/>
-          <w:sz w:val="28"/>
-          <w:szCs w:val="28"/>
-        </w:rPr>
-      </w:pPr>
-      <w:r>
-        <w:rPr>
-          <w:rFonts w:ascii="Times New Roman" w:hAnsi="Times New Roman" w:cs="Times New Roman"/>
-          <w:sz w:val="28"/>
-          <w:szCs w:val="28"/>
-        </w:rPr>
-        <w:t>Заключение договоров</w:t>
+        <w:ind w:left="0" w:firstLine="567"/>
+        <w:rPr>
+          <w:rFonts w:ascii="Times New Roman" w:hAnsi="Times New Roman" w:cs="Times New Roman"/>
+          <w:sz w:val="28"/>
+          <w:szCs w:val="28"/>
+        </w:rPr>
+      </w:pPr>
+      <w:r>
+        <w:rPr>
+          <w:rFonts w:ascii="Times New Roman" w:hAnsi="Times New Roman" w:cs="Times New Roman"/>
+          <w:sz w:val="28"/>
+          <w:szCs w:val="28"/>
+        </w:rPr>
+        <w:t>Технический</w:t>
       </w:r>
     </w:p>
     <w:p>
@@ -3716,20 +3880,20 @@
           <w:numId w:val="1"/>
         </w:numPr>
         <w:spacing w:after="0" w:line="360" w:lineRule="auto"/>
-        <w:ind w:left="993" w:firstLine="567"/>
-        <w:rPr>
-          <w:rFonts w:ascii="Times New Roman" w:hAnsi="Times New Roman" w:cs="Times New Roman"/>
-          <w:sz w:val="28"/>
-          <w:szCs w:val="28"/>
-        </w:rPr>
-      </w:pPr>
-      <w:r>
-        <w:rPr>
-          <w:rFonts w:ascii="Times New Roman" w:hAnsi="Times New Roman" w:cs="Times New Roman"/>
-          <w:sz w:val="28"/>
-          <w:szCs w:val="28"/>
-        </w:rPr>
-        <w:t>Выполнение работ</w:t>
+        <w:ind w:left="0" w:firstLine="567"/>
+        <w:rPr>
+          <w:rFonts w:ascii="Times New Roman" w:hAnsi="Times New Roman" w:cs="Times New Roman"/>
+          <w:sz w:val="28"/>
+          <w:szCs w:val="28"/>
+        </w:rPr>
+      </w:pPr>
+      <w:r>
+        <w:rPr>
+          <w:rFonts w:ascii="Times New Roman" w:hAnsi="Times New Roman" w:cs="Times New Roman"/>
+          <w:sz w:val="28"/>
+          <w:szCs w:val="28"/>
+        </w:rPr>
+        <w:t>Технологический</w:t>
       </w:r>
     </w:p>
     <w:p>
@@ -3740,150 +3904,6 @@
           <w:numId w:val="1"/>
         </w:numPr>
         <w:spacing w:after="0" w:line="360" w:lineRule="auto"/>
-        <w:ind w:left="993" w:firstLine="567"/>
-        <w:rPr>
-          <w:rFonts w:ascii="Times New Roman" w:hAnsi="Times New Roman" w:cs="Times New Roman"/>
-          <w:sz w:val="28"/>
-          <w:szCs w:val="28"/>
-        </w:rPr>
-      </w:pPr>
-      <w:r>
-        <w:rPr>
-          <w:rFonts w:ascii="Times New Roman" w:hAnsi="Times New Roman" w:cs="Times New Roman"/>
-          <w:sz w:val="28"/>
-          <w:szCs w:val="28"/>
-        </w:rPr>
-        <w:t>Контроль за поставками (работами)</w:t>
-      </w:r>
-    </w:p>
-    <w:p>
-      <w:pPr>
-        <w:pStyle w:val="a3"/>
-        <w:numPr>
-          <w:ilvl w:val="2"/>
-          <w:numId w:val="1"/>
-        </w:numPr>
-        <w:spacing w:after="0" w:line="360" w:lineRule="auto"/>
-        <w:ind w:left="0" w:firstLine="567"/>
-        <w:rPr>
-          <w:rFonts w:ascii="Times New Roman" w:hAnsi="Times New Roman" w:cs="Times New Roman"/>
-          <w:sz w:val="28"/>
-          <w:szCs w:val="28"/>
-        </w:rPr>
-      </w:pPr>
-      <w:r>
-        <w:rPr>
-          <w:rFonts w:ascii="Times New Roman" w:hAnsi="Times New Roman" w:cs="Times New Roman"/>
-          <w:sz w:val="28"/>
-          <w:szCs w:val="28"/>
-        </w:rPr>
-        <w:t>Сдача проекта в эксплуатацию</w:t>
-      </w:r>
-    </w:p>
-    <w:p>
-      <w:pPr>
-        <w:pStyle w:val="a3"/>
-        <w:numPr>
-          <w:ilvl w:val="2"/>
-          <w:numId w:val="1"/>
-        </w:numPr>
-        <w:spacing w:after="0" w:line="360" w:lineRule="auto"/>
-        <w:ind w:left="0" w:firstLine="567"/>
-        <w:rPr>
-          <w:rFonts w:ascii="Times New Roman" w:hAnsi="Times New Roman" w:cs="Times New Roman"/>
-          <w:sz w:val="28"/>
-          <w:szCs w:val="28"/>
-        </w:rPr>
-      </w:pPr>
-      <w:r>
-        <w:rPr>
-          <w:rFonts w:ascii="Times New Roman" w:hAnsi="Times New Roman" w:cs="Times New Roman"/>
-          <w:sz w:val="28"/>
-          <w:szCs w:val="28"/>
-        </w:rPr>
-        <w:t>Обучение персонала</w:t>
-      </w:r>
-    </w:p>
-    <w:p>
-      <w:pPr>
-        <w:pStyle w:val="a3"/>
-        <w:numPr>
-          <w:ilvl w:val="2"/>
-          <w:numId w:val="1"/>
-        </w:numPr>
-        <w:spacing w:after="0" w:line="360" w:lineRule="auto"/>
-        <w:ind w:left="0" w:firstLine="567"/>
-        <w:rPr>
-          <w:rFonts w:ascii="Times New Roman" w:hAnsi="Times New Roman" w:cs="Times New Roman"/>
-          <w:sz w:val="28"/>
-          <w:szCs w:val="28"/>
-        </w:rPr>
-      </w:pPr>
-      <w:r>
-        <w:rPr>
-          <w:rFonts w:ascii="Times New Roman" w:hAnsi="Times New Roman" w:cs="Times New Roman"/>
-          <w:sz w:val="28"/>
-          <w:szCs w:val="28"/>
-        </w:rPr>
-        <w:t>Анализ полученных результатов по проекту с установленной периодичностью</w:t>
-      </w:r>
-    </w:p>
-    <w:p>
-      <w:pPr>
-        <w:pStyle w:val="a3"/>
-        <w:numPr>
-          <w:ilvl w:val="3"/>
-          <w:numId w:val="1"/>
-        </w:numPr>
-        <w:spacing w:after="0" w:line="360" w:lineRule="auto"/>
-        <w:ind w:left="0" w:firstLine="567"/>
-        <w:rPr>
-          <w:rFonts w:ascii="Times New Roman" w:hAnsi="Times New Roman" w:cs="Times New Roman"/>
-          <w:sz w:val="28"/>
-          <w:szCs w:val="28"/>
-        </w:rPr>
-      </w:pPr>
-      <w:r>
-        <w:rPr>
-          <w:rFonts w:ascii="Times New Roman" w:hAnsi="Times New Roman" w:cs="Times New Roman"/>
-          <w:sz w:val="28"/>
-          <w:szCs w:val="28"/>
-        </w:rPr>
-        <w:t>Технический</w:t>
-      </w:r>
-    </w:p>
-    <w:p>
-      <w:pPr>
-        <w:pStyle w:val="a3"/>
-        <w:numPr>
-          <w:ilvl w:val="3"/>
-          <w:numId w:val="1"/>
-        </w:numPr>
-        <w:spacing w:after="0" w:line="360" w:lineRule="auto"/>
-        <w:ind w:left="0" w:firstLine="567"/>
-        <w:rPr>
-          <w:rFonts w:ascii="Times New Roman" w:hAnsi="Times New Roman" w:cs="Times New Roman"/>
-          <w:sz w:val="28"/>
-          <w:szCs w:val="28"/>
-        </w:rPr>
-      </w:pPr>
-      <w:r>
-        <w:rPr>
-          <w:rFonts w:ascii="Times New Roman" w:hAnsi="Times New Roman" w:cs="Times New Roman"/>
-          <w:sz w:val="28"/>
-          <w:szCs w:val="28"/>
-        </w:rPr>
-        <w:t>Технологический</w:t>
-      </w:r>
-    </w:p>
-    <w:p>
-      <w:pPr>
-        <w:pStyle w:val="a3"/>
-        <w:numPr>
-          <w:ilvl w:val="3"/>
-          <w:numId w:val="1"/>
-        </w:numPr>
-        <w:spacing w:after="0" w:line="360" w:lineRule="auto"/>
         <w:ind w:left="0" w:firstLine="567"/>
         <w:rPr>
           <w:rFonts w:ascii="Times New Roman" w:hAnsi="Times New Roman" w:cs="Times New Roman"/>
@@ -3926,10 +3946,20 @@
         <w:ind w:firstLine="567"/>
         <w:rPr>
           <w:rFonts w:ascii="Times New Roman" w:hAnsi="Times New Roman" w:cs="Times New Roman"/>
-          <w:sz w:val="28"/>
-          <w:szCs w:val="28"/>
-        </w:rPr>
-      </w:pPr>
+          <w:b/>
+          <w:sz w:val="28"/>
+          <w:szCs w:val="28"/>
+        </w:rPr>
+      </w:pPr>
+      <w:r>
+        <w:rPr>
+          <w:rFonts w:ascii="Times New Roman" w:hAnsi="Times New Roman" w:cs="Times New Roman"/>
+          <w:b/>
+          <w:sz w:val="28"/>
+          <w:szCs w:val="28"/>
+        </w:rPr>
+        <w:t>Инициация</w:t>
+      </w:r>
     </w:p>
     <w:p>
       <w:pPr>
@@ -4354,10 +4384,1674 @@
           <w:sz w:val="28"/>
           <w:szCs w:val="28"/>
         </w:rPr>
-        <w:t>Из анализа можно сделать выводы, что необходимо выполнпить работы по сохранению работы линии</w:t>
+        <w:t xml:space="preserve">Из анализа можно сделать выводы, что необходимо </w:t>
+      </w:r>
+      <w:r>
+        <w:rPr>
+          <w:rFonts w:ascii="Times New Roman" w:hAnsi="Times New Roman" w:cs="Times New Roman"/>
+          <w:sz w:val="28"/>
+          <w:szCs w:val="28"/>
+        </w:rPr>
+        <w:t>выполнить</w:t>
+      </w:r>
+      <w:r>
+        <w:rPr>
+          <w:rFonts w:ascii="Times New Roman" w:hAnsi="Times New Roman" w:cs="Times New Roman"/>
+          <w:sz w:val="28"/>
+          <w:szCs w:val="28"/>
+        </w:rPr>
+        <w:t xml:space="preserve"> работы по сохранению работы линии</w:t>
+      </w:r>
+      <w:r>
+        <w:rPr>
+          <w:rFonts w:ascii="Times New Roman" w:hAnsi="Times New Roman" w:cs="Times New Roman"/>
+          <w:sz w:val="28"/>
+          <w:szCs w:val="28"/>
+        </w:rPr>
+        <w:t>, для сохранения доли рынка.</w:t>
+      </w:r>
+    </w:p>
+    <w:p>
+      <w:pPr>
+        <w:spacing w:after="0" w:line="360" w:lineRule="auto"/>
+        <w:ind w:firstLine="567"/>
+        <w:rPr>
+          <w:rFonts w:ascii="Times New Roman" w:hAnsi="Times New Roman" w:cs="Times New Roman"/>
+          <w:sz w:val="28"/>
+          <w:szCs w:val="28"/>
+        </w:rPr>
+      </w:pPr>
+      <w:r>
+        <w:rPr>
+          <w:rFonts w:ascii="Times New Roman" w:hAnsi="Times New Roman" w:cs="Times New Roman"/>
+          <w:sz w:val="28"/>
+          <w:szCs w:val="28"/>
+        </w:rPr>
+        <w:t>По данным анализа двух проектов ярко видно, что анализ каждого частного случая требует индивидуального подхода. При этом основой любого анализа работы входит анализ рынка, экономических показателей проектов</w:t>
+      </w:r>
+    </w:p>
+    <w:p>
+      <w:pPr>
+        <w:pStyle w:val="a3"/>
+        <w:numPr>
+          <w:ilvl w:val="1"/>
+          <w:numId w:val="1"/>
+        </w:numPr>
+        <w:spacing w:after="0" w:line="360" w:lineRule="auto"/>
+        <w:ind w:left="0" w:firstLine="567"/>
+        <w:rPr>
+          <w:rFonts w:ascii="Times New Roman" w:hAnsi="Times New Roman" w:cs="Times New Roman"/>
+          <w:sz w:val="28"/>
+          <w:szCs w:val="28"/>
+        </w:rPr>
+      </w:pPr>
+      <w:r>
+        <w:rPr>
+          <w:rFonts w:ascii="Times New Roman" w:hAnsi="Times New Roman" w:cs="Times New Roman"/>
+          <w:sz w:val="28"/>
+          <w:szCs w:val="28"/>
+        </w:rPr>
+        <w:t>Анализ реализации подобного проекта или близкого к нему</w:t>
+      </w:r>
+      <w:r>
+        <w:rPr>
+          <w:rFonts w:ascii="Times New Roman" w:hAnsi="Times New Roman" w:cs="Times New Roman"/>
+          <w:sz w:val="28"/>
+          <w:szCs w:val="28"/>
+        </w:rPr>
+        <w:t>.</w:t>
+      </w:r>
+    </w:p>
+    <w:p>
+      <w:pPr>
+        <w:spacing w:after="0" w:line="360" w:lineRule="auto"/>
+        <w:ind w:firstLine="567"/>
+        <w:rPr>
+          <w:rFonts w:ascii="Times New Roman" w:hAnsi="Times New Roman" w:cs="Times New Roman"/>
+          <w:sz w:val="28"/>
+          <w:szCs w:val="28"/>
+        </w:rPr>
+      </w:pPr>
+      <w:r>
+        <w:rPr>
+          <w:rFonts w:ascii="Times New Roman" w:hAnsi="Times New Roman" w:cs="Times New Roman"/>
+          <w:sz w:val="28"/>
+          <w:szCs w:val="28"/>
+        </w:rPr>
+        <w:t>Проект Долгая опара, как пилотный, был уникальным в плане технической реализации на производстве. Он отнял большое количество ресурсов. Но в целом был реализован с незначительной задержкой и рядом проблем. Которых при реализации на поточной линии можно было бы избежать.</w:t>
+      </w:r>
+    </w:p>
+    <w:p>
+      <w:pPr>
+        <w:spacing w:after="0" w:line="360" w:lineRule="auto"/>
+        <w:ind w:firstLine="567"/>
+        <w:rPr>
+          <w:rFonts w:ascii="Times New Roman" w:hAnsi="Times New Roman" w:cs="Times New Roman"/>
+          <w:sz w:val="28"/>
+          <w:szCs w:val="28"/>
+        </w:rPr>
+      </w:pPr>
+      <w:r>
+        <w:rPr>
+          <w:rFonts w:ascii="Times New Roman" w:hAnsi="Times New Roman" w:cs="Times New Roman"/>
+          <w:sz w:val="28"/>
+          <w:szCs w:val="28"/>
+        </w:rPr>
+        <w:t>Реконструкции целых линий ранее проводились, но при этом данные работы передавались единственному поставщику, который поставлял оборудование под ключ с минимальным влиянием со стороны ОАО «КАРАВАЙ» в управленческо-организационном плане.</w:t>
+      </w:r>
+    </w:p>
+    <w:p>
+      <w:pPr>
+        <w:spacing w:after="0" w:line="360" w:lineRule="auto"/>
+        <w:ind w:firstLine="567"/>
+        <w:rPr>
+          <w:rFonts w:ascii="Times New Roman" w:hAnsi="Times New Roman" w:cs="Times New Roman"/>
+          <w:sz w:val="28"/>
+          <w:szCs w:val="28"/>
+        </w:rPr>
+      </w:pPr>
+      <w:r>
+        <w:rPr>
+          <w:rFonts w:ascii="Times New Roman" w:hAnsi="Times New Roman" w:cs="Times New Roman"/>
+          <w:sz w:val="28"/>
+          <w:szCs w:val="28"/>
+        </w:rPr>
+        <w:lastRenderedPageBreak/>
+        <w:t>Компания обладает богатым опытом исполнеия различных проектов, и данный опыт необходимо анализировать и учитывать в проектах, как при проработке так и при исполнении.</w:t>
+      </w:r>
+    </w:p>
+    <w:p>
+      <w:pPr>
+        <w:spacing w:after="0" w:line="360" w:lineRule="auto"/>
+        <w:ind w:firstLine="567"/>
+        <w:rPr>
+          <w:rFonts w:ascii="Times New Roman" w:hAnsi="Times New Roman" w:cs="Times New Roman"/>
+          <w:b/>
+          <w:sz w:val="28"/>
+          <w:szCs w:val="28"/>
+        </w:rPr>
+      </w:pPr>
+      <w:r>
+        <w:rPr>
+          <w:rFonts w:ascii="Times New Roman" w:hAnsi="Times New Roman" w:cs="Times New Roman"/>
+          <w:b/>
+          <w:sz w:val="28"/>
+          <w:szCs w:val="28"/>
+        </w:rPr>
+        <w:t>Планирование</w:t>
+      </w:r>
+    </w:p>
+    <w:p>
+      <w:pPr>
+        <w:pStyle w:val="a3"/>
+        <w:numPr>
+          <w:ilvl w:val="1"/>
+          <w:numId w:val="1"/>
+        </w:numPr>
+        <w:spacing w:after="0" w:line="360" w:lineRule="auto"/>
+        <w:ind w:left="0" w:firstLine="567"/>
+        <w:rPr>
+          <w:rFonts w:ascii="Times New Roman" w:hAnsi="Times New Roman" w:cs="Times New Roman"/>
+          <w:sz w:val="28"/>
+          <w:szCs w:val="28"/>
+        </w:rPr>
+      </w:pPr>
+      <w:r>
+        <w:rPr>
+          <w:rFonts w:ascii="Times New Roman" w:hAnsi="Times New Roman" w:cs="Times New Roman"/>
+          <w:sz w:val="28"/>
+          <w:szCs w:val="28"/>
+        </w:rPr>
+        <w:t>Сбор данных по производственным подразделениям для определения ограничений проекта</w:t>
+      </w:r>
+      <w:r>
+        <w:rPr>
+          <w:rFonts w:ascii="Times New Roman" w:hAnsi="Times New Roman" w:cs="Times New Roman"/>
+          <w:sz w:val="28"/>
+          <w:szCs w:val="28"/>
+        </w:rPr>
+        <w:t xml:space="preserve"> и постановка цели.</w:t>
+      </w:r>
+    </w:p>
+    <w:p>
+      <w:pPr>
+        <w:spacing w:after="0" w:line="360" w:lineRule="auto"/>
+        <w:ind w:firstLine="567"/>
+        <w:rPr>
+          <w:rFonts w:ascii="Times New Roman" w:hAnsi="Times New Roman" w:cs="Times New Roman"/>
+          <w:sz w:val="28"/>
+          <w:szCs w:val="28"/>
+        </w:rPr>
+      </w:pPr>
+      <w:r>
+        <w:rPr>
+          <w:rFonts w:ascii="Times New Roman" w:hAnsi="Times New Roman" w:cs="Times New Roman"/>
+          <w:sz w:val="28"/>
+          <w:szCs w:val="28"/>
+        </w:rPr>
+        <w:t>Для постановки целей в каждом из проектов был применен модель</w:t>
+      </w:r>
+      <w:r>
+        <w:rPr>
+          <w:rFonts w:ascii="Times New Roman" w:hAnsi="Times New Roman" w:cs="Times New Roman"/>
+          <w:sz w:val="28"/>
+          <w:szCs w:val="28"/>
+        </w:rPr>
+        <w:t xml:space="preserve"> целеполагания SMART</w:t>
+      </w:r>
+    </w:p>
+    <w:p>
+      <w:pPr>
+        <w:spacing w:after="0" w:line="360" w:lineRule="auto"/>
+        <w:ind w:firstLine="567"/>
+        <w:rPr>
+          <w:rFonts w:ascii="Times New Roman" w:hAnsi="Times New Roman" w:cs="Times New Roman"/>
+          <w:sz w:val="28"/>
+          <w:szCs w:val="28"/>
+        </w:rPr>
+      </w:pPr>
+      <w:r>
+        <w:rPr>
+          <w:rFonts w:ascii="Times New Roman" w:hAnsi="Times New Roman" w:cs="Times New Roman"/>
+          <w:sz w:val="28"/>
+          <w:szCs w:val="28"/>
+        </w:rPr>
+        <w:t>Долгая опара</w:t>
+      </w:r>
+    </w:p>
+    <w:tbl>
+      <w:tblPr>
+        <w:tblStyle w:val="af1"/>
+        <w:tblW w:w="0" w:type="auto"/>
+        <w:tblLook w:val="04A0" w:firstRow="1" w:lastRow="0" w:firstColumn="1" w:lastColumn="0" w:noHBand="0" w:noVBand="1"/>
+      </w:tblPr>
+      <w:tblGrid>
+        <w:gridCol w:w="1809"/>
+        <w:gridCol w:w="7196"/>
+      </w:tblGrid>
+      <w:tr>
+        <w:tc>
+          <w:tcPr>
+            <w:tcW w:w="1809" w:type="dxa"/>
+          </w:tcPr>
+          <w:p>
+            <w:pPr>
+              <w:spacing w:line="360" w:lineRule="auto"/>
+              <w:rPr>
+                <w:rFonts w:ascii="Times New Roman" w:hAnsi="Times New Roman" w:cs="Times New Roman"/>
+                <w:sz w:val="28"/>
+                <w:szCs w:val="28"/>
+              </w:rPr>
+            </w:pPr>
+            <w:r>
+              <w:rPr>
+                <w:rFonts w:ascii="Times New Roman" w:hAnsi="Times New Roman" w:cs="Times New Roman"/>
+                <w:sz w:val="28"/>
+                <w:szCs w:val="28"/>
+              </w:rPr>
+              <w:t>Критерий</w:t>
+            </w:r>
+          </w:p>
+        </w:tc>
+        <w:tc>
+          <w:tcPr>
+            <w:tcW w:w="7196" w:type="dxa"/>
+          </w:tcPr>
+          <w:p>
+            <w:pPr>
+              <w:spacing w:line="360" w:lineRule="auto"/>
+              <w:rPr>
+                <w:rFonts w:ascii="Times New Roman" w:hAnsi="Times New Roman" w:cs="Times New Roman"/>
+                <w:sz w:val="28"/>
+                <w:szCs w:val="28"/>
+              </w:rPr>
+            </w:pPr>
+            <w:r>
+              <w:rPr>
+                <w:rFonts w:ascii="Times New Roman" w:hAnsi="Times New Roman" w:cs="Times New Roman"/>
+                <w:sz w:val="28"/>
+                <w:szCs w:val="28"/>
+              </w:rPr>
+              <w:t>Описание</w:t>
+            </w:r>
+          </w:p>
+        </w:tc>
+      </w:tr>
+      <w:tr>
+        <w:tc>
+          <w:tcPr>
+            <w:tcW w:w="1809" w:type="dxa"/>
+          </w:tcPr>
+          <w:p>
+            <w:pPr>
+              <w:spacing w:line="360" w:lineRule="auto"/>
+              <w:rPr>
+                <w:rFonts w:ascii="Times New Roman" w:hAnsi="Times New Roman" w:cs="Times New Roman"/>
+                <w:sz w:val="28"/>
+                <w:szCs w:val="28"/>
+                <w:lang w:val="en-US"/>
+              </w:rPr>
+            </w:pPr>
+            <w:r>
+              <w:rPr>
+                <w:rFonts w:ascii="Times New Roman" w:hAnsi="Times New Roman" w:cs="Times New Roman"/>
+                <w:sz w:val="28"/>
+                <w:szCs w:val="28"/>
+                <w:lang w:val="en-US"/>
+              </w:rPr>
+              <w:t>S</w:t>
+            </w:r>
+          </w:p>
+        </w:tc>
+        <w:tc>
+          <w:tcPr>
+            <w:tcW w:w="7196" w:type="dxa"/>
+          </w:tcPr>
+          <w:p>
+            <w:pPr>
+              <w:spacing w:line="360" w:lineRule="auto"/>
+              <w:rPr>
+                <w:rFonts w:ascii="Times New Roman" w:hAnsi="Times New Roman" w:cs="Times New Roman"/>
+                <w:sz w:val="28"/>
+                <w:szCs w:val="28"/>
+              </w:rPr>
+            </w:pPr>
+          </w:p>
+        </w:tc>
+      </w:tr>
+      <w:tr>
+        <w:tc>
+          <w:tcPr>
+            <w:tcW w:w="1809" w:type="dxa"/>
+          </w:tcPr>
+          <w:p>
+            <w:pPr>
+              <w:spacing w:line="360" w:lineRule="auto"/>
+              <w:rPr>
+                <w:rFonts w:ascii="Times New Roman" w:hAnsi="Times New Roman" w:cs="Times New Roman"/>
+                <w:sz w:val="28"/>
+                <w:szCs w:val="28"/>
+                <w:lang w:val="en-US"/>
+              </w:rPr>
+            </w:pPr>
+            <w:r>
+              <w:rPr>
+                <w:rFonts w:ascii="Times New Roman" w:hAnsi="Times New Roman" w:cs="Times New Roman"/>
+                <w:sz w:val="28"/>
+                <w:szCs w:val="28"/>
+                <w:lang w:val="en-US"/>
+              </w:rPr>
+              <w:t>M</w:t>
+            </w:r>
+          </w:p>
+        </w:tc>
+        <w:tc>
+          <w:tcPr>
+            <w:tcW w:w="7196" w:type="dxa"/>
+          </w:tcPr>
+          <w:p>
+            <w:pPr>
+              <w:spacing w:line="360" w:lineRule="auto"/>
+              <w:rPr>
+                <w:rFonts w:ascii="Times New Roman" w:hAnsi="Times New Roman" w:cs="Times New Roman"/>
+                <w:sz w:val="28"/>
+                <w:szCs w:val="28"/>
+              </w:rPr>
+            </w:pPr>
+          </w:p>
+        </w:tc>
+      </w:tr>
+      <w:tr>
+        <w:tc>
+          <w:tcPr>
+            <w:tcW w:w="1809" w:type="dxa"/>
+          </w:tcPr>
+          <w:p>
+            <w:pPr>
+              <w:spacing w:line="360" w:lineRule="auto"/>
+              <w:rPr>
+                <w:rFonts w:ascii="Times New Roman" w:hAnsi="Times New Roman" w:cs="Times New Roman"/>
+                <w:sz w:val="28"/>
+                <w:szCs w:val="28"/>
+                <w:lang w:val="en-US"/>
+              </w:rPr>
+            </w:pPr>
+            <w:r>
+              <w:rPr>
+                <w:rFonts w:ascii="Times New Roman" w:hAnsi="Times New Roman" w:cs="Times New Roman"/>
+                <w:sz w:val="28"/>
+                <w:szCs w:val="28"/>
+                <w:lang w:val="en-US"/>
+              </w:rPr>
+              <w:t>A</w:t>
+            </w:r>
+          </w:p>
+        </w:tc>
+        <w:tc>
+          <w:tcPr>
+            <w:tcW w:w="7196" w:type="dxa"/>
+          </w:tcPr>
+          <w:p>
+            <w:pPr>
+              <w:spacing w:line="360" w:lineRule="auto"/>
+              <w:rPr>
+                <w:rFonts w:ascii="Times New Roman" w:hAnsi="Times New Roman" w:cs="Times New Roman"/>
+                <w:sz w:val="28"/>
+                <w:szCs w:val="28"/>
+              </w:rPr>
+            </w:pPr>
+          </w:p>
+        </w:tc>
+      </w:tr>
+      <w:tr>
+        <w:tc>
+          <w:tcPr>
+            <w:tcW w:w="1809" w:type="dxa"/>
+          </w:tcPr>
+          <w:p>
+            <w:pPr>
+              <w:spacing w:line="360" w:lineRule="auto"/>
+              <w:rPr>
+                <w:rFonts w:ascii="Times New Roman" w:hAnsi="Times New Roman" w:cs="Times New Roman"/>
+                <w:sz w:val="28"/>
+                <w:szCs w:val="28"/>
+                <w:lang w:val="en-US"/>
+              </w:rPr>
+            </w:pPr>
+            <w:r>
+              <w:rPr>
+                <w:rFonts w:ascii="Times New Roman" w:hAnsi="Times New Roman" w:cs="Times New Roman"/>
+                <w:sz w:val="28"/>
+                <w:szCs w:val="28"/>
+                <w:lang w:val="en-US"/>
+              </w:rPr>
+              <w:t>R</w:t>
+            </w:r>
+          </w:p>
+        </w:tc>
+        <w:tc>
+          <w:tcPr>
+            <w:tcW w:w="7196" w:type="dxa"/>
+          </w:tcPr>
+          <w:p>
+            <w:pPr>
+              <w:spacing w:line="360" w:lineRule="auto"/>
+              <w:rPr>
+                <w:rFonts w:ascii="Times New Roman" w:hAnsi="Times New Roman" w:cs="Times New Roman"/>
+                <w:sz w:val="28"/>
+                <w:szCs w:val="28"/>
+              </w:rPr>
+            </w:pPr>
+          </w:p>
+        </w:tc>
+      </w:tr>
+      <w:tr>
+        <w:tc>
+          <w:tcPr>
+            <w:tcW w:w="1809" w:type="dxa"/>
+          </w:tcPr>
+          <w:p>
+            <w:pPr>
+              <w:spacing w:line="360" w:lineRule="auto"/>
+              <w:rPr>
+                <w:rFonts w:ascii="Times New Roman" w:hAnsi="Times New Roman" w:cs="Times New Roman"/>
+                <w:sz w:val="28"/>
+                <w:szCs w:val="28"/>
+                <w:lang w:val="en-US"/>
+              </w:rPr>
+            </w:pPr>
+            <w:r>
+              <w:rPr>
+                <w:rFonts w:ascii="Times New Roman" w:hAnsi="Times New Roman" w:cs="Times New Roman"/>
+                <w:sz w:val="28"/>
+                <w:szCs w:val="28"/>
+                <w:lang w:val="en-US"/>
+              </w:rPr>
+              <w:t>T</w:t>
+            </w:r>
+          </w:p>
+        </w:tc>
+        <w:tc>
+          <w:tcPr>
+            <w:tcW w:w="7196" w:type="dxa"/>
+          </w:tcPr>
+          <w:p>
+            <w:pPr>
+              <w:spacing w:line="360" w:lineRule="auto"/>
+              <w:rPr>
+                <w:rFonts w:ascii="Times New Roman" w:hAnsi="Times New Roman" w:cs="Times New Roman"/>
+                <w:sz w:val="28"/>
+                <w:szCs w:val="28"/>
+              </w:rPr>
+            </w:pPr>
+          </w:p>
+        </w:tc>
+      </w:tr>
+    </w:tbl>
+    <w:p>
+      <w:pPr>
+        <w:spacing w:after="0" w:line="360" w:lineRule="auto"/>
+        <w:ind w:firstLine="567"/>
+        <w:rPr>
+          <w:rFonts w:ascii="Times New Roman" w:hAnsi="Times New Roman" w:cs="Times New Roman"/>
+          <w:sz w:val="28"/>
+          <w:szCs w:val="28"/>
+        </w:rPr>
+      </w:pPr>
+      <w:r>
+        <w:rPr>
+          <w:rFonts w:ascii="Times New Roman" w:hAnsi="Times New Roman" w:cs="Times New Roman"/>
+          <w:sz w:val="28"/>
+          <w:szCs w:val="28"/>
+        </w:rPr>
+        <w:t>Цель:</w:t>
+      </w:r>
+    </w:p>
+    <w:p>
+      <w:pPr>
+        <w:spacing w:after="0" w:line="360" w:lineRule="auto"/>
+        <w:ind w:firstLine="567"/>
+        <w:rPr>
+          <w:rFonts w:ascii="Times New Roman" w:hAnsi="Times New Roman" w:cs="Times New Roman"/>
+          <w:sz w:val="28"/>
+          <w:szCs w:val="28"/>
+        </w:rPr>
+      </w:pPr>
+    </w:p>
+    <w:p>
+      <w:pPr>
+        <w:spacing w:after="0" w:line="360" w:lineRule="auto"/>
+        <w:ind w:firstLine="567"/>
+        <w:rPr>
+          <w:rFonts w:ascii="Times New Roman" w:hAnsi="Times New Roman" w:cs="Times New Roman"/>
+          <w:sz w:val="28"/>
+          <w:szCs w:val="28"/>
+        </w:rPr>
+      </w:pPr>
+      <w:r>
+        <w:rPr>
+          <w:rFonts w:ascii="Times New Roman" w:hAnsi="Times New Roman" w:cs="Times New Roman"/>
+          <w:sz w:val="28"/>
+          <w:szCs w:val="28"/>
+        </w:rPr>
+        <w:t>Модернизация бараночного цеха</w:t>
+      </w:r>
+    </w:p>
+    <w:tbl>
+      <w:tblPr>
+        <w:tblStyle w:val="af1"/>
+        <w:tblW w:w="0" w:type="auto"/>
+        <w:tblLook w:val="04A0" w:firstRow="1" w:lastRow="0" w:firstColumn="1" w:lastColumn="0" w:noHBand="0" w:noVBand="1"/>
+      </w:tblPr>
+      <w:tblGrid>
+        <w:gridCol w:w="1809"/>
+        <w:gridCol w:w="7196"/>
+      </w:tblGrid>
+      <w:tr>
+        <w:tc>
+          <w:tcPr>
+            <w:tcW w:w="1809" w:type="dxa"/>
+          </w:tcPr>
+          <w:p>
+            <w:pPr>
+              <w:spacing w:line="360" w:lineRule="auto"/>
+              <w:rPr>
+                <w:rFonts w:ascii="Times New Roman" w:hAnsi="Times New Roman" w:cs="Times New Roman"/>
+                <w:sz w:val="28"/>
+                <w:szCs w:val="28"/>
+              </w:rPr>
+            </w:pPr>
+            <w:r>
+              <w:rPr>
+                <w:rFonts w:ascii="Times New Roman" w:hAnsi="Times New Roman" w:cs="Times New Roman"/>
+                <w:sz w:val="28"/>
+                <w:szCs w:val="28"/>
+              </w:rPr>
+              <w:t>Критерий</w:t>
+            </w:r>
+          </w:p>
+        </w:tc>
+        <w:tc>
+          <w:tcPr>
+            <w:tcW w:w="7196" w:type="dxa"/>
+          </w:tcPr>
+          <w:p>
+            <w:pPr>
+              <w:spacing w:line="360" w:lineRule="auto"/>
+              <w:rPr>
+                <w:rFonts w:ascii="Times New Roman" w:hAnsi="Times New Roman" w:cs="Times New Roman"/>
+                <w:sz w:val="28"/>
+                <w:szCs w:val="28"/>
+              </w:rPr>
+            </w:pPr>
+            <w:r>
+              <w:rPr>
+                <w:rFonts w:ascii="Times New Roman" w:hAnsi="Times New Roman" w:cs="Times New Roman"/>
+                <w:sz w:val="28"/>
+                <w:szCs w:val="28"/>
+              </w:rPr>
+              <w:t>Описание</w:t>
+            </w:r>
+          </w:p>
+        </w:tc>
+      </w:tr>
+      <w:tr>
+        <w:tc>
+          <w:tcPr>
+            <w:tcW w:w="1809" w:type="dxa"/>
+          </w:tcPr>
+          <w:p>
+            <w:pPr>
+              <w:spacing w:line="360" w:lineRule="auto"/>
+              <w:rPr>
+                <w:rFonts w:ascii="Times New Roman" w:hAnsi="Times New Roman" w:cs="Times New Roman"/>
+                <w:sz w:val="28"/>
+                <w:szCs w:val="28"/>
+                <w:lang w:val="en-US"/>
+              </w:rPr>
+            </w:pPr>
+            <w:r>
+              <w:rPr>
+                <w:rFonts w:ascii="Times New Roman" w:hAnsi="Times New Roman" w:cs="Times New Roman"/>
+                <w:sz w:val="28"/>
+                <w:szCs w:val="28"/>
+                <w:lang w:val="en-US"/>
+              </w:rPr>
+              <w:t>S</w:t>
+            </w:r>
+          </w:p>
+        </w:tc>
+        <w:tc>
+          <w:tcPr>
+            <w:tcW w:w="7196" w:type="dxa"/>
+          </w:tcPr>
+          <w:p>
+            <w:pPr>
+              <w:spacing w:line="360" w:lineRule="auto"/>
+              <w:rPr>
+                <w:rFonts w:ascii="Times New Roman" w:hAnsi="Times New Roman" w:cs="Times New Roman"/>
+                <w:sz w:val="28"/>
+                <w:szCs w:val="28"/>
+              </w:rPr>
+            </w:pPr>
+          </w:p>
+        </w:tc>
+      </w:tr>
+      <w:tr>
+        <w:tc>
+          <w:tcPr>
+            <w:tcW w:w="1809" w:type="dxa"/>
+          </w:tcPr>
+          <w:p>
+            <w:pPr>
+              <w:spacing w:line="360" w:lineRule="auto"/>
+              <w:rPr>
+                <w:rFonts w:ascii="Times New Roman" w:hAnsi="Times New Roman" w:cs="Times New Roman"/>
+                <w:sz w:val="28"/>
+                <w:szCs w:val="28"/>
+                <w:lang w:val="en-US"/>
+              </w:rPr>
+            </w:pPr>
+            <w:r>
+              <w:rPr>
+                <w:rFonts w:ascii="Times New Roman" w:hAnsi="Times New Roman" w:cs="Times New Roman"/>
+                <w:sz w:val="28"/>
+                <w:szCs w:val="28"/>
+                <w:lang w:val="en-US"/>
+              </w:rPr>
+              <w:t>M</w:t>
+            </w:r>
+          </w:p>
+        </w:tc>
+        <w:tc>
+          <w:tcPr>
+            <w:tcW w:w="7196" w:type="dxa"/>
+          </w:tcPr>
+          <w:p>
+            <w:pPr>
+              <w:spacing w:line="360" w:lineRule="auto"/>
+              <w:rPr>
+                <w:rFonts w:ascii="Times New Roman" w:hAnsi="Times New Roman" w:cs="Times New Roman"/>
+                <w:sz w:val="28"/>
+                <w:szCs w:val="28"/>
+              </w:rPr>
+            </w:pPr>
+          </w:p>
+        </w:tc>
+      </w:tr>
+      <w:tr>
+        <w:tc>
+          <w:tcPr>
+            <w:tcW w:w="1809" w:type="dxa"/>
+          </w:tcPr>
+          <w:p>
+            <w:pPr>
+              <w:spacing w:line="360" w:lineRule="auto"/>
+              <w:rPr>
+                <w:rFonts w:ascii="Times New Roman" w:hAnsi="Times New Roman" w:cs="Times New Roman"/>
+                <w:sz w:val="28"/>
+                <w:szCs w:val="28"/>
+                <w:lang w:val="en-US"/>
+              </w:rPr>
+            </w:pPr>
+            <w:r>
+              <w:rPr>
+                <w:rFonts w:ascii="Times New Roman" w:hAnsi="Times New Roman" w:cs="Times New Roman"/>
+                <w:sz w:val="28"/>
+                <w:szCs w:val="28"/>
+                <w:lang w:val="en-US"/>
+              </w:rPr>
+              <w:t>A</w:t>
+            </w:r>
+          </w:p>
+        </w:tc>
+        <w:tc>
+          <w:tcPr>
+            <w:tcW w:w="7196" w:type="dxa"/>
+          </w:tcPr>
+          <w:p>
+            <w:pPr>
+              <w:spacing w:line="360" w:lineRule="auto"/>
+              <w:rPr>
+                <w:rFonts w:ascii="Times New Roman" w:hAnsi="Times New Roman" w:cs="Times New Roman"/>
+                <w:sz w:val="28"/>
+                <w:szCs w:val="28"/>
+              </w:rPr>
+            </w:pPr>
+          </w:p>
+        </w:tc>
+      </w:tr>
+      <w:tr>
+        <w:tc>
+          <w:tcPr>
+            <w:tcW w:w="1809" w:type="dxa"/>
+          </w:tcPr>
+          <w:p>
+            <w:pPr>
+              <w:spacing w:line="360" w:lineRule="auto"/>
+              <w:rPr>
+                <w:rFonts w:ascii="Times New Roman" w:hAnsi="Times New Roman" w:cs="Times New Roman"/>
+                <w:sz w:val="28"/>
+                <w:szCs w:val="28"/>
+                <w:lang w:val="en-US"/>
+              </w:rPr>
+            </w:pPr>
+            <w:r>
+              <w:rPr>
+                <w:rFonts w:ascii="Times New Roman" w:hAnsi="Times New Roman" w:cs="Times New Roman"/>
+                <w:sz w:val="28"/>
+                <w:szCs w:val="28"/>
+                <w:lang w:val="en-US"/>
+              </w:rPr>
+              <w:t>R</w:t>
+            </w:r>
+          </w:p>
+        </w:tc>
+        <w:tc>
+          <w:tcPr>
+            <w:tcW w:w="7196" w:type="dxa"/>
+          </w:tcPr>
+          <w:p>
+            <w:pPr>
+              <w:spacing w:line="360" w:lineRule="auto"/>
+              <w:rPr>
+                <w:rFonts w:ascii="Times New Roman" w:hAnsi="Times New Roman" w:cs="Times New Roman"/>
+                <w:sz w:val="28"/>
+                <w:szCs w:val="28"/>
+              </w:rPr>
+            </w:pPr>
+          </w:p>
+        </w:tc>
+      </w:tr>
+      <w:tr>
+        <w:tc>
+          <w:tcPr>
+            <w:tcW w:w="1809" w:type="dxa"/>
+          </w:tcPr>
+          <w:p>
+            <w:pPr>
+              <w:spacing w:line="360" w:lineRule="auto"/>
+              <w:rPr>
+                <w:rFonts w:ascii="Times New Roman" w:hAnsi="Times New Roman" w:cs="Times New Roman"/>
+                <w:sz w:val="28"/>
+                <w:szCs w:val="28"/>
+                <w:lang w:val="en-US"/>
+              </w:rPr>
+            </w:pPr>
+            <w:r>
+              <w:rPr>
+                <w:rFonts w:ascii="Times New Roman" w:hAnsi="Times New Roman" w:cs="Times New Roman"/>
+                <w:sz w:val="28"/>
+                <w:szCs w:val="28"/>
+                <w:lang w:val="en-US"/>
+              </w:rPr>
+              <w:t>T</w:t>
+            </w:r>
+          </w:p>
+        </w:tc>
+        <w:tc>
+          <w:tcPr>
+            <w:tcW w:w="7196" w:type="dxa"/>
+          </w:tcPr>
+          <w:p>
+            <w:pPr>
+              <w:spacing w:line="360" w:lineRule="auto"/>
+              <w:rPr>
+                <w:rFonts w:ascii="Times New Roman" w:hAnsi="Times New Roman" w:cs="Times New Roman"/>
+                <w:sz w:val="28"/>
+                <w:szCs w:val="28"/>
+              </w:rPr>
+            </w:pPr>
+          </w:p>
+        </w:tc>
+      </w:tr>
+    </w:tbl>
+    <w:p>
+      <w:pPr>
+        <w:spacing w:after="0" w:line="360" w:lineRule="auto"/>
+        <w:ind w:firstLine="567"/>
+        <w:rPr>
+          <w:rFonts w:ascii="Times New Roman" w:hAnsi="Times New Roman" w:cs="Times New Roman"/>
+          <w:sz w:val="28"/>
+          <w:szCs w:val="28"/>
+        </w:rPr>
+      </w:pPr>
+      <w:r>
+        <w:rPr>
+          <w:rFonts w:ascii="Times New Roman" w:hAnsi="Times New Roman" w:cs="Times New Roman"/>
+          <w:sz w:val="28"/>
+          <w:szCs w:val="28"/>
+        </w:rPr>
+        <w:t>Цель:</w:t>
+      </w:r>
+    </w:p>
+    <w:p>
+      <w:pPr>
+        <w:spacing w:after="0" w:line="360" w:lineRule="auto"/>
+        <w:ind w:firstLine="567"/>
+        <w:rPr>
+          <w:rFonts w:ascii="Times New Roman" w:hAnsi="Times New Roman" w:cs="Times New Roman"/>
+          <w:sz w:val="28"/>
+          <w:szCs w:val="28"/>
+        </w:rPr>
+      </w:pPr>
+    </w:p>
+    <w:p>
+      <w:pPr>
+        <w:spacing w:after="0" w:line="360" w:lineRule="auto"/>
+        <w:ind w:firstLine="567"/>
+        <w:rPr>
+          <w:rFonts w:ascii="Times New Roman" w:hAnsi="Times New Roman" w:cs="Times New Roman"/>
+          <w:sz w:val="28"/>
+          <w:szCs w:val="28"/>
+        </w:rPr>
+      </w:pPr>
+      <w:r>
+        <w:rPr>
+          <w:rFonts w:ascii="Times New Roman" w:hAnsi="Times New Roman" w:cs="Times New Roman"/>
+          <w:sz w:val="28"/>
+          <w:szCs w:val="28"/>
+        </w:rPr>
+        <w:t>Из полученных целей можно сделать вывод, что данная модель целеполагания применима к любому проекту и даёт наиболее точное описание цели проекта</w:t>
+      </w:r>
+    </w:p>
+    <w:p>
+      <w:pPr>
+        <w:pStyle w:val="a3"/>
+        <w:numPr>
+          <w:ilvl w:val="1"/>
+          <w:numId w:val="1"/>
+        </w:numPr>
+        <w:spacing w:after="0" w:line="360" w:lineRule="auto"/>
+        <w:ind w:left="0" w:firstLine="567"/>
+        <w:rPr>
+          <w:rFonts w:ascii="Times New Roman" w:hAnsi="Times New Roman" w:cs="Times New Roman"/>
+          <w:sz w:val="28"/>
+          <w:szCs w:val="28"/>
+        </w:rPr>
+      </w:pPr>
+      <w:r>
+        <w:rPr>
+          <w:rFonts w:ascii="Times New Roman" w:hAnsi="Times New Roman" w:cs="Times New Roman"/>
+          <w:sz w:val="28"/>
+          <w:szCs w:val="28"/>
+        </w:rPr>
+        <w:lastRenderedPageBreak/>
+        <w:t>Идентификация стейкхолдеров</w:t>
+      </w:r>
+    </w:p>
+    <w:p>
+      <w:pPr>
+        <w:pStyle w:val="a3"/>
+        <w:spacing w:after="0" w:line="360" w:lineRule="auto"/>
+        <w:ind w:left="567"/>
+        <w:rPr>
+          <w:rFonts w:ascii="Times New Roman" w:hAnsi="Times New Roman" w:cs="Times New Roman"/>
+          <w:sz w:val="28"/>
+          <w:szCs w:val="28"/>
+        </w:rPr>
+      </w:pPr>
+      <w:r>
+        <w:rPr>
+          <w:rFonts w:ascii="Times New Roman" w:hAnsi="Times New Roman" w:cs="Times New Roman"/>
+          <w:sz w:val="28"/>
+          <w:szCs w:val="28"/>
+        </w:rPr>
+        <w:t>Важнейшей частью по реализации проекта является определения круга заинтересованных лиц, участников проекта. Для оценки было решено применить карту стейкхолдеров проекта.</w:t>
+      </w:r>
+    </w:p>
+    <w:p>
+      <w:pPr>
+        <w:pStyle w:val="a3"/>
+        <w:spacing w:after="0" w:line="360" w:lineRule="auto"/>
+        <w:ind w:left="567"/>
+        <w:rPr>
+          <w:rFonts w:ascii="Times New Roman" w:hAnsi="Times New Roman" w:cs="Times New Roman"/>
+          <w:sz w:val="28"/>
+          <w:szCs w:val="28"/>
+        </w:rPr>
+      </w:pPr>
+      <w:r>
+        <w:rPr>
+          <w:rFonts w:ascii="Times New Roman" w:hAnsi="Times New Roman" w:cs="Times New Roman"/>
+          <w:sz w:val="28"/>
+          <w:szCs w:val="28"/>
+        </w:rPr>
+        <w:t>Долгая опара</w:t>
+      </w:r>
+    </w:p>
+    <w:tbl>
+      <w:tblPr>
+        <w:tblStyle w:val="af1"/>
+        <w:tblW w:w="0" w:type="auto"/>
+        <w:tblInd w:w="567" w:type="dxa"/>
+        <w:tblLook w:val="04A0" w:firstRow="1" w:lastRow="0" w:firstColumn="1" w:lastColumn="0" w:noHBand="0" w:noVBand="1"/>
+      </w:tblPr>
+      <w:tblGrid>
+        <w:gridCol w:w="2812"/>
+        <w:gridCol w:w="2813"/>
+        <w:gridCol w:w="2813"/>
+      </w:tblGrid>
+      <w:tr>
+        <w:tc>
+          <w:tcPr>
+            <w:tcW w:w="2812" w:type="dxa"/>
+            <w:vMerge w:val="restart"/>
+          </w:tcPr>
+          <w:p>
+            <w:pPr>
+              <w:pStyle w:val="a3"/>
+              <w:spacing w:line="360" w:lineRule="auto"/>
+              <w:ind w:left="0"/>
+              <w:rPr>
+                <w:rFonts w:ascii="Times New Roman" w:hAnsi="Times New Roman" w:cs="Times New Roman"/>
+                <w:sz w:val="28"/>
+                <w:szCs w:val="28"/>
+              </w:rPr>
+            </w:pPr>
+            <w:r>
+              <w:rPr>
+                <w:rFonts w:ascii="Times New Roman" w:hAnsi="Times New Roman" w:cs="Times New Roman"/>
+                <w:sz w:val="28"/>
+                <w:szCs w:val="28"/>
+              </w:rPr>
+              <w:t>Влияние</w:t>
+            </w:r>
+          </w:p>
+        </w:tc>
+        <w:tc>
+          <w:tcPr>
+            <w:tcW w:w="2813" w:type="dxa"/>
+          </w:tcPr>
+          <w:p>
+            <w:pPr>
+              <w:pStyle w:val="a3"/>
+              <w:spacing w:line="360" w:lineRule="auto"/>
+              <w:ind w:left="0"/>
+              <w:rPr>
+                <w:rFonts w:ascii="Times New Roman" w:hAnsi="Times New Roman" w:cs="Times New Roman"/>
+                <w:sz w:val="28"/>
+                <w:szCs w:val="28"/>
+              </w:rPr>
+            </w:pPr>
+            <w:r>
+              <w:rPr>
+                <w:rFonts w:ascii="Times New Roman" w:hAnsi="Times New Roman" w:cs="Times New Roman"/>
+                <w:sz w:val="28"/>
+                <w:szCs w:val="28"/>
+              </w:rPr>
+              <w:t>Сохранение удовлетворенности</w:t>
+            </w:r>
+          </w:p>
+        </w:tc>
+        <w:tc>
+          <w:tcPr>
+            <w:tcW w:w="2813" w:type="dxa"/>
+          </w:tcPr>
+          <w:p>
+            <w:pPr>
+              <w:pStyle w:val="a3"/>
+              <w:spacing w:line="360" w:lineRule="auto"/>
+              <w:ind w:left="0"/>
+              <w:rPr>
+                <w:rFonts w:ascii="Times New Roman" w:hAnsi="Times New Roman" w:cs="Times New Roman"/>
+                <w:sz w:val="28"/>
+                <w:szCs w:val="28"/>
+              </w:rPr>
+            </w:pPr>
+            <w:r>
+              <w:rPr>
+                <w:rFonts w:ascii="Times New Roman" w:hAnsi="Times New Roman" w:cs="Times New Roman"/>
+                <w:sz w:val="28"/>
+                <w:szCs w:val="28"/>
+              </w:rPr>
+              <w:t>Пристальный контроль и вовлечение</w:t>
+            </w:r>
+          </w:p>
+        </w:tc>
+      </w:tr>
+      <w:tr>
+        <w:tc>
+          <w:tcPr>
+            <w:tcW w:w="2812" w:type="dxa"/>
+            <w:vMerge/>
+          </w:tcPr>
+          <w:p>
+            <w:pPr>
+              <w:pStyle w:val="a3"/>
+              <w:spacing w:line="360" w:lineRule="auto"/>
+              <w:ind w:left="0"/>
+              <w:rPr>
+                <w:rFonts w:ascii="Times New Roman" w:hAnsi="Times New Roman" w:cs="Times New Roman"/>
+                <w:sz w:val="28"/>
+                <w:szCs w:val="28"/>
+              </w:rPr>
+            </w:pPr>
+          </w:p>
+        </w:tc>
+        <w:tc>
+          <w:tcPr>
+            <w:tcW w:w="2813" w:type="dxa"/>
+          </w:tcPr>
+          <w:p>
+            <w:pPr>
+              <w:pStyle w:val="a3"/>
+              <w:spacing w:line="360" w:lineRule="auto"/>
+              <w:ind w:left="0"/>
+              <w:rPr>
+                <w:rFonts w:ascii="Times New Roman" w:hAnsi="Times New Roman" w:cs="Times New Roman"/>
+                <w:sz w:val="28"/>
+                <w:szCs w:val="28"/>
+              </w:rPr>
+            </w:pPr>
+          </w:p>
+        </w:tc>
+        <w:tc>
+          <w:tcPr>
+            <w:tcW w:w="2813" w:type="dxa"/>
+          </w:tcPr>
+          <w:p>
+            <w:pPr>
+              <w:pStyle w:val="a3"/>
+              <w:spacing w:line="360" w:lineRule="auto"/>
+              <w:ind w:left="0"/>
+              <w:rPr>
+                <w:rFonts w:ascii="Times New Roman" w:hAnsi="Times New Roman" w:cs="Times New Roman"/>
+                <w:sz w:val="28"/>
+                <w:szCs w:val="28"/>
+              </w:rPr>
+            </w:pPr>
+          </w:p>
+        </w:tc>
+      </w:tr>
+      <w:tr>
+        <w:tc>
+          <w:tcPr>
+            <w:tcW w:w="2812" w:type="dxa"/>
+            <w:vMerge/>
+          </w:tcPr>
+          <w:p>
+            <w:pPr>
+              <w:pStyle w:val="a3"/>
+              <w:spacing w:line="360" w:lineRule="auto"/>
+              <w:ind w:left="0"/>
+              <w:rPr>
+                <w:rFonts w:ascii="Times New Roman" w:hAnsi="Times New Roman" w:cs="Times New Roman"/>
+                <w:sz w:val="28"/>
+                <w:szCs w:val="28"/>
+              </w:rPr>
+            </w:pPr>
+          </w:p>
+        </w:tc>
+        <w:tc>
+          <w:tcPr>
+            <w:tcW w:w="2813" w:type="dxa"/>
+          </w:tcPr>
+          <w:p>
+            <w:pPr>
+              <w:pStyle w:val="a3"/>
+              <w:spacing w:line="360" w:lineRule="auto"/>
+              <w:ind w:left="0"/>
+              <w:rPr>
+                <w:rFonts w:ascii="Times New Roman" w:hAnsi="Times New Roman" w:cs="Times New Roman"/>
+                <w:sz w:val="28"/>
+                <w:szCs w:val="28"/>
+              </w:rPr>
+            </w:pPr>
+            <w:r>
+              <w:rPr>
+                <w:rFonts w:ascii="Times New Roman" w:hAnsi="Times New Roman" w:cs="Times New Roman"/>
+                <w:sz w:val="28"/>
+                <w:szCs w:val="28"/>
+              </w:rPr>
+              <w:t>Мониторинг и низкий уровень вовлеченности</w:t>
+            </w:r>
+          </w:p>
+        </w:tc>
+        <w:tc>
+          <w:tcPr>
+            <w:tcW w:w="2813" w:type="dxa"/>
+          </w:tcPr>
+          <w:p>
+            <w:pPr>
+              <w:pStyle w:val="a3"/>
+              <w:spacing w:line="360" w:lineRule="auto"/>
+              <w:ind w:left="0"/>
+              <w:rPr>
+                <w:rFonts w:ascii="Times New Roman" w:hAnsi="Times New Roman" w:cs="Times New Roman"/>
+                <w:sz w:val="28"/>
+                <w:szCs w:val="28"/>
+              </w:rPr>
+            </w:pPr>
+            <w:r>
+              <w:rPr>
+                <w:rFonts w:ascii="Times New Roman" w:hAnsi="Times New Roman" w:cs="Times New Roman"/>
+                <w:sz w:val="28"/>
+                <w:szCs w:val="28"/>
+              </w:rPr>
+              <w:t>Полное информирование о ходе изменений</w:t>
+            </w:r>
+          </w:p>
+        </w:tc>
+      </w:tr>
+      <w:tr>
+        <w:tc>
+          <w:tcPr>
+            <w:tcW w:w="2812" w:type="dxa"/>
+            <w:vMerge/>
+          </w:tcPr>
+          <w:p>
+            <w:pPr>
+              <w:pStyle w:val="a3"/>
+              <w:spacing w:line="360" w:lineRule="auto"/>
+              <w:ind w:left="0"/>
+              <w:rPr>
+                <w:rFonts w:ascii="Times New Roman" w:hAnsi="Times New Roman" w:cs="Times New Roman"/>
+                <w:sz w:val="28"/>
+                <w:szCs w:val="28"/>
+              </w:rPr>
+            </w:pPr>
+          </w:p>
+        </w:tc>
+        <w:tc>
+          <w:tcPr>
+            <w:tcW w:w="2813" w:type="dxa"/>
+          </w:tcPr>
+          <w:p>
+            <w:pPr>
+              <w:pStyle w:val="a3"/>
+              <w:spacing w:line="360" w:lineRule="auto"/>
+              <w:ind w:left="0"/>
+              <w:rPr>
+                <w:rFonts w:ascii="Times New Roman" w:hAnsi="Times New Roman" w:cs="Times New Roman"/>
+                <w:sz w:val="28"/>
+                <w:szCs w:val="28"/>
+              </w:rPr>
+            </w:pPr>
+          </w:p>
+        </w:tc>
+        <w:tc>
+          <w:tcPr>
+            <w:tcW w:w="2813" w:type="dxa"/>
+          </w:tcPr>
+          <w:p>
+            <w:pPr>
+              <w:pStyle w:val="a3"/>
+              <w:spacing w:line="360" w:lineRule="auto"/>
+              <w:ind w:left="0"/>
+              <w:rPr>
+                <w:rFonts w:ascii="Times New Roman" w:hAnsi="Times New Roman" w:cs="Times New Roman"/>
+                <w:sz w:val="28"/>
+                <w:szCs w:val="28"/>
+              </w:rPr>
+            </w:pPr>
+          </w:p>
+        </w:tc>
+      </w:tr>
+      <w:tr>
+        <w:tc>
+          <w:tcPr>
+            <w:tcW w:w="2812" w:type="dxa"/>
+          </w:tcPr>
+          <w:p>
+            <w:pPr>
+              <w:pStyle w:val="a3"/>
+              <w:spacing w:line="360" w:lineRule="auto"/>
+              <w:ind w:left="0"/>
+              <w:rPr>
+                <w:rFonts w:ascii="Times New Roman" w:hAnsi="Times New Roman" w:cs="Times New Roman"/>
+                <w:sz w:val="28"/>
+                <w:szCs w:val="28"/>
+              </w:rPr>
+            </w:pPr>
+          </w:p>
+        </w:tc>
+        <w:tc>
+          <w:tcPr>
+            <w:tcW w:w="5626" w:type="dxa"/>
+            <w:gridSpan w:val="2"/>
+          </w:tcPr>
+          <w:p>
+            <w:pPr>
+              <w:pStyle w:val="a3"/>
+              <w:spacing w:line="360" w:lineRule="auto"/>
+              <w:ind w:left="0"/>
+              <w:rPr>
+                <w:rFonts w:ascii="Times New Roman" w:hAnsi="Times New Roman" w:cs="Times New Roman"/>
+                <w:sz w:val="28"/>
+                <w:szCs w:val="28"/>
+              </w:rPr>
+            </w:pPr>
+            <w:r>
+              <w:rPr>
+                <w:rFonts w:ascii="Times New Roman" w:hAnsi="Times New Roman" w:cs="Times New Roman"/>
+                <w:sz w:val="28"/>
+                <w:szCs w:val="28"/>
+              </w:rPr>
+              <w:t>Интерес</w:t>
+            </w:r>
+          </w:p>
+        </w:tc>
+      </w:tr>
+    </w:tbl>
+    <w:p>
+      <w:pPr>
+        <w:pStyle w:val="a3"/>
+        <w:spacing w:after="0" w:line="360" w:lineRule="auto"/>
+        <w:ind w:left="567"/>
+        <w:rPr>
+          <w:rFonts w:ascii="Times New Roman" w:hAnsi="Times New Roman" w:cs="Times New Roman"/>
+          <w:sz w:val="28"/>
+          <w:szCs w:val="28"/>
+        </w:rPr>
+      </w:pPr>
+    </w:p>
+    <w:p>
+      <w:pPr>
+        <w:pStyle w:val="a3"/>
+        <w:spacing w:after="0" w:line="360" w:lineRule="auto"/>
+        <w:ind w:left="567"/>
+        <w:rPr>
+          <w:rFonts w:ascii="Times New Roman" w:hAnsi="Times New Roman" w:cs="Times New Roman"/>
+          <w:sz w:val="28"/>
+          <w:szCs w:val="28"/>
+        </w:rPr>
+      </w:pPr>
+      <w:r>
+        <w:rPr>
+          <w:rFonts w:ascii="Times New Roman" w:hAnsi="Times New Roman" w:cs="Times New Roman"/>
+          <w:sz w:val="28"/>
+          <w:szCs w:val="28"/>
+        </w:rPr>
+        <w:t>Модернизация бараночного цеха</w:t>
       </w:r>
       <w:bookmarkStart w:id="7" w:name="_GoBack"/>
       <w:bookmarkEnd w:id="7"/>
+    </w:p>
+    <w:tbl>
+      <w:tblPr>
+        <w:tblStyle w:val="af1"/>
+        <w:tblW w:w="0" w:type="auto"/>
+        <w:tblInd w:w="567" w:type="dxa"/>
+        <w:tblLook w:val="04A0" w:firstRow="1" w:lastRow="0" w:firstColumn="1" w:lastColumn="0" w:noHBand="0" w:noVBand="1"/>
+      </w:tblPr>
+      <w:tblGrid>
+        <w:gridCol w:w="2812"/>
+        <w:gridCol w:w="2813"/>
+        <w:gridCol w:w="2813"/>
+      </w:tblGrid>
+      <w:tr>
+        <w:tc>
+          <w:tcPr>
+            <w:tcW w:w="2812" w:type="dxa"/>
+            <w:vMerge w:val="restart"/>
+          </w:tcPr>
+          <w:p>
+            <w:pPr>
+              <w:pStyle w:val="a3"/>
+              <w:spacing w:line="360" w:lineRule="auto"/>
+              <w:ind w:left="0"/>
+              <w:rPr>
+                <w:rFonts w:ascii="Times New Roman" w:hAnsi="Times New Roman" w:cs="Times New Roman"/>
+                <w:sz w:val="28"/>
+                <w:szCs w:val="28"/>
+              </w:rPr>
+            </w:pPr>
+            <w:r>
+              <w:rPr>
+                <w:rFonts w:ascii="Times New Roman" w:hAnsi="Times New Roman" w:cs="Times New Roman"/>
+                <w:sz w:val="28"/>
+                <w:szCs w:val="28"/>
+              </w:rPr>
+              <w:t>Влияние</w:t>
+            </w:r>
+          </w:p>
+        </w:tc>
+        <w:tc>
+          <w:tcPr>
+            <w:tcW w:w="2813" w:type="dxa"/>
+          </w:tcPr>
+          <w:p>
+            <w:pPr>
+              <w:pStyle w:val="a3"/>
+              <w:spacing w:line="360" w:lineRule="auto"/>
+              <w:ind w:left="0"/>
+              <w:rPr>
+                <w:rFonts w:ascii="Times New Roman" w:hAnsi="Times New Roman" w:cs="Times New Roman"/>
+                <w:sz w:val="28"/>
+                <w:szCs w:val="28"/>
+              </w:rPr>
+            </w:pPr>
+            <w:r>
+              <w:rPr>
+                <w:rFonts w:ascii="Times New Roman" w:hAnsi="Times New Roman" w:cs="Times New Roman"/>
+                <w:sz w:val="28"/>
+                <w:szCs w:val="28"/>
+              </w:rPr>
+              <w:t>Сохранение удовлетворенности</w:t>
+            </w:r>
+          </w:p>
+        </w:tc>
+        <w:tc>
+          <w:tcPr>
+            <w:tcW w:w="2813" w:type="dxa"/>
+          </w:tcPr>
+          <w:p>
+            <w:pPr>
+              <w:pStyle w:val="a3"/>
+              <w:spacing w:line="360" w:lineRule="auto"/>
+              <w:ind w:left="0"/>
+              <w:rPr>
+                <w:rFonts w:ascii="Times New Roman" w:hAnsi="Times New Roman" w:cs="Times New Roman"/>
+                <w:sz w:val="28"/>
+                <w:szCs w:val="28"/>
+              </w:rPr>
+            </w:pPr>
+            <w:r>
+              <w:rPr>
+                <w:rFonts w:ascii="Times New Roman" w:hAnsi="Times New Roman" w:cs="Times New Roman"/>
+                <w:sz w:val="28"/>
+                <w:szCs w:val="28"/>
+              </w:rPr>
+              <w:t>Пристальный контроль и вовлечение</w:t>
+            </w:r>
+          </w:p>
+        </w:tc>
+      </w:tr>
+      <w:tr>
+        <w:tc>
+          <w:tcPr>
+            <w:tcW w:w="2812" w:type="dxa"/>
+            <w:vMerge/>
+          </w:tcPr>
+          <w:p>
+            <w:pPr>
+              <w:pStyle w:val="a3"/>
+              <w:spacing w:line="360" w:lineRule="auto"/>
+              <w:ind w:left="0"/>
+              <w:rPr>
+                <w:rFonts w:ascii="Times New Roman" w:hAnsi="Times New Roman" w:cs="Times New Roman"/>
+                <w:sz w:val="28"/>
+                <w:szCs w:val="28"/>
+              </w:rPr>
+            </w:pPr>
+          </w:p>
+        </w:tc>
+        <w:tc>
+          <w:tcPr>
+            <w:tcW w:w="2813" w:type="dxa"/>
+          </w:tcPr>
+          <w:p>
+            <w:pPr>
+              <w:pStyle w:val="a3"/>
+              <w:spacing w:line="360" w:lineRule="auto"/>
+              <w:ind w:left="0"/>
+              <w:rPr>
+                <w:rFonts w:ascii="Times New Roman" w:hAnsi="Times New Roman" w:cs="Times New Roman"/>
+                <w:sz w:val="28"/>
+                <w:szCs w:val="28"/>
+              </w:rPr>
+            </w:pPr>
+          </w:p>
+        </w:tc>
+        <w:tc>
+          <w:tcPr>
+            <w:tcW w:w="2813" w:type="dxa"/>
+          </w:tcPr>
+          <w:p>
+            <w:pPr>
+              <w:pStyle w:val="a3"/>
+              <w:spacing w:line="360" w:lineRule="auto"/>
+              <w:ind w:left="0"/>
+              <w:rPr>
+                <w:rFonts w:ascii="Times New Roman" w:hAnsi="Times New Roman" w:cs="Times New Roman"/>
+                <w:sz w:val="28"/>
+                <w:szCs w:val="28"/>
+              </w:rPr>
+            </w:pPr>
+          </w:p>
+        </w:tc>
+      </w:tr>
+      <w:tr>
+        <w:tc>
+          <w:tcPr>
+            <w:tcW w:w="2812" w:type="dxa"/>
+            <w:vMerge/>
+          </w:tcPr>
+          <w:p>
+            <w:pPr>
+              <w:pStyle w:val="a3"/>
+              <w:spacing w:line="360" w:lineRule="auto"/>
+              <w:ind w:left="0"/>
+              <w:rPr>
+                <w:rFonts w:ascii="Times New Roman" w:hAnsi="Times New Roman" w:cs="Times New Roman"/>
+                <w:sz w:val="28"/>
+                <w:szCs w:val="28"/>
+              </w:rPr>
+            </w:pPr>
+          </w:p>
+        </w:tc>
+        <w:tc>
+          <w:tcPr>
+            <w:tcW w:w="2813" w:type="dxa"/>
+          </w:tcPr>
+          <w:p>
+            <w:pPr>
+              <w:pStyle w:val="a3"/>
+              <w:spacing w:line="360" w:lineRule="auto"/>
+              <w:ind w:left="0"/>
+              <w:rPr>
+                <w:rFonts w:ascii="Times New Roman" w:hAnsi="Times New Roman" w:cs="Times New Roman"/>
+                <w:sz w:val="28"/>
+                <w:szCs w:val="28"/>
+              </w:rPr>
+            </w:pPr>
+            <w:r>
+              <w:rPr>
+                <w:rFonts w:ascii="Times New Roman" w:hAnsi="Times New Roman" w:cs="Times New Roman"/>
+                <w:sz w:val="28"/>
+                <w:szCs w:val="28"/>
+              </w:rPr>
+              <w:t>Мониторинг и низкий уровень вовлеченности</w:t>
+            </w:r>
+          </w:p>
+        </w:tc>
+        <w:tc>
+          <w:tcPr>
+            <w:tcW w:w="2813" w:type="dxa"/>
+          </w:tcPr>
+          <w:p>
+            <w:pPr>
+              <w:pStyle w:val="a3"/>
+              <w:spacing w:line="360" w:lineRule="auto"/>
+              <w:ind w:left="0"/>
+              <w:rPr>
+                <w:rFonts w:ascii="Times New Roman" w:hAnsi="Times New Roman" w:cs="Times New Roman"/>
+                <w:sz w:val="28"/>
+                <w:szCs w:val="28"/>
+              </w:rPr>
+            </w:pPr>
+            <w:r>
+              <w:rPr>
+                <w:rFonts w:ascii="Times New Roman" w:hAnsi="Times New Roman" w:cs="Times New Roman"/>
+                <w:sz w:val="28"/>
+                <w:szCs w:val="28"/>
+              </w:rPr>
+              <w:t>Полное информирование о ходе изменений</w:t>
+            </w:r>
+          </w:p>
+        </w:tc>
+      </w:tr>
+      <w:tr>
+        <w:tc>
+          <w:tcPr>
+            <w:tcW w:w="2812" w:type="dxa"/>
+            <w:vMerge/>
+          </w:tcPr>
+          <w:p>
+            <w:pPr>
+              <w:pStyle w:val="a3"/>
+              <w:spacing w:line="360" w:lineRule="auto"/>
+              <w:ind w:left="0"/>
+              <w:rPr>
+                <w:rFonts w:ascii="Times New Roman" w:hAnsi="Times New Roman" w:cs="Times New Roman"/>
+                <w:sz w:val="28"/>
+                <w:szCs w:val="28"/>
+              </w:rPr>
+            </w:pPr>
+          </w:p>
+        </w:tc>
+        <w:tc>
+          <w:tcPr>
+            <w:tcW w:w="2813" w:type="dxa"/>
+          </w:tcPr>
+          <w:p>
+            <w:pPr>
+              <w:pStyle w:val="a3"/>
+              <w:spacing w:line="360" w:lineRule="auto"/>
+              <w:ind w:left="0"/>
+              <w:rPr>
+                <w:rFonts w:ascii="Times New Roman" w:hAnsi="Times New Roman" w:cs="Times New Roman"/>
+                <w:sz w:val="28"/>
+                <w:szCs w:val="28"/>
+              </w:rPr>
+            </w:pPr>
+          </w:p>
+        </w:tc>
+        <w:tc>
+          <w:tcPr>
+            <w:tcW w:w="2813" w:type="dxa"/>
+          </w:tcPr>
+          <w:p>
+            <w:pPr>
+              <w:pStyle w:val="a3"/>
+              <w:spacing w:line="360" w:lineRule="auto"/>
+              <w:ind w:left="0"/>
+              <w:rPr>
+                <w:rFonts w:ascii="Times New Roman" w:hAnsi="Times New Roman" w:cs="Times New Roman"/>
+                <w:sz w:val="28"/>
+                <w:szCs w:val="28"/>
+              </w:rPr>
+            </w:pPr>
+          </w:p>
+        </w:tc>
+      </w:tr>
+      <w:tr>
+        <w:tc>
+          <w:tcPr>
+            <w:tcW w:w="2812" w:type="dxa"/>
+          </w:tcPr>
+          <w:p>
+            <w:pPr>
+              <w:pStyle w:val="a3"/>
+              <w:spacing w:line="360" w:lineRule="auto"/>
+              <w:ind w:left="0"/>
+              <w:rPr>
+                <w:rFonts w:ascii="Times New Roman" w:hAnsi="Times New Roman" w:cs="Times New Roman"/>
+                <w:sz w:val="28"/>
+                <w:szCs w:val="28"/>
+              </w:rPr>
+            </w:pPr>
+          </w:p>
+        </w:tc>
+        <w:tc>
+          <w:tcPr>
+            <w:tcW w:w="5626" w:type="dxa"/>
+            <w:gridSpan w:val="2"/>
+          </w:tcPr>
+          <w:p>
+            <w:pPr>
+              <w:pStyle w:val="a3"/>
+              <w:spacing w:line="360" w:lineRule="auto"/>
+              <w:ind w:left="0"/>
+              <w:rPr>
+                <w:rFonts w:ascii="Times New Roman" w:hAnsi="Times New Roman" w:cs="Times New Roman"/>
+                <w:sz w:val="28"/>
+                <w:szCs w:val="28"/>
+              </w:rPr>
+            </w:pPr>
+            <w:r>
+              <w:rPr>
+                <w:rFonts w:ascii="Times New Roman" w:hAnsi="Times New Roman" w:cs="Times New Roman"/>
+                <w:sz w:val="28"/>
+                <w:szCs w:val="28"/>
+              </w:rPr>
+              <w:t>Интерес</w:t>
+            </w:r>
+          </w:p>
+        </w:tc>
+      </w:tr>
+    </w:tbl>
+    <w:p>
+      <w:pPr>
+        <w:pStyle w:val="a3"/>
+        <w:spacing w:after="0" w:line="360" w:lineRule="auto"/>
+        <w:ind w:left="567"/>
+        <w:rPr>
+          <w:rFonts w:ascii="Times New Roman" w:hAnsi="Times New Roman" w:cs="Times New Roman"/>
+          <w:sz w:val="28"/>
+          <w:szCs w:val="28"/>
+        </w:rPr>
+      </w:pPr>
+    </w:p>
+    <w:p>
+      <w:pPr>
+        <w:pStyle w:val="a3"/>
+        <w:spacing w:after="0" w:line="360" w:lineRule="auto"/>
+        <w:ind w:left="567"/>
+        <w:rPr>
+          <w:rFonts w:ascii="Times New Roman" w:hAnsi="Times New Roman" w:cs="Times New Roman"/>
+          <w:sz w:val="28"/>
+          <w:szCs w:val="28"/>
+        </w:rPr>
+      </w:pPr>
+    </w:p>
+    <w:p>
+      <w:pPr>
+        <w:pStyle w:val="a3"/>
+        <w:numPr>
+          <w:ilvl w:val="1"/>
+          <w:numId w:val="1"/>
+        </w:numPr>
+        <w:spacing w:after="0" w:line="360" w:lineRule="auto"/>
+        <w:ind w:left="0" w:firstLine="567"/>
+        <w:rPr>
+          <w:rFonts w:ascii="Times New Roman" w:hAnsi="Times New Roman" w:cs="Times New Roman"/>
+          <w:sz w:val="28"/>
+          <w:szCs w:val="28"/>
+        </w:rPr>
+      </w:pPr>
+      <w:r>
+        <w:rPr>
+          <w:rFonts w:ascii="Times New Roman" w:hAnsi="Times New Roman" w:cs="Times New Roman"/>
+          <w:sz w:val="28"/>
+          <w:szCs w:val="28"/>
+        </w:rPr>
+        <w:t>Определение команды для реализации проекта</w:t>
+      </w:r>
+    </w:p>
+    <w:p>
+      <w:pPr>
+        <w:pStyle w:val="a3"/>
+        <w:spacing w:after="0" w:line="360" w:lineRule="auto"/>
+        <w:ind w:left="567"/>
+        <w:rPr>
+          <w:rFonts w:ascii="Times New Roman" w:hAnsi="Times New Roman" w:cs="Times New Roman"/>
+          <w:sz w:val="28"/>
+          <w:szCs w:val="28"/>
+        </w:rPr>
+      </w:pPr>
+    </w:p>
+    <w:p>
+      <w:pPr>
+        <w:spacing w:after="0" w:line="360" w:lineRule="auto"/>
+        <w:ind w:firstLine="567"/>
+        <w:rPr>
+          <w:rFonts w:ascii="Times New Roman" w:hAnsi="Times New Roman" w:cs="Times New Roman"/>
+          <w:sz w:val="28"/>
+          <w:szCs w:val="28"/>
+        </w:rPr>
+      </w:pPr>
     </w:p>
     <w:p>
       <w:pPr>
@@ -4379,6 +6073,7 @@
           <w:sz w:val="28"/>
           <w:szCs w:val="28"/>
         </w:rPr>
+        <w:lastRenderedPageBreak/>
         <w:t>Внедрение проекта</w:t>
       </w:r>
     </w:p>
@@ -5792,7 +7487,7 @@
           <w:rPr>
             <w:noProof/>
           </w:rPr>
-          <w:t>17</w:t>
+          <w:t>25</w:t>
         </w:r>
         <w:r>
           <w:fldChar w:fldCharType="end"/>
@@ -7042,7 +8737,6 @@
   <w:style w:type="character" w:default="1" w:styleId="a0">
     <w:name w:val="Default Paragraph Font"/>
     <w:uiPriority w:val="1"/>
-    <w:semiHidden/>
     <w:unhideWhenUsed/>
   </w:style>
   <w:style w:type="table" w:default="1" w:styleId="a1">
@@ -7287,6 +8981,25 @@
       <w:color w:val="0000FF" w:themeColor="hyperlink"/>
       <w:u w:val="single"/>
     </w:rPr>
+  </w:style>
+  <w:style w:type="table" w:styleId="af1">
+    <w:name w:val="Table Grid"/>
+    <w:basedOn w:val="a1"/>
+    <w:uiPriority w:val="59"/>
+    <w:rsid w:val="00C752D9"/>
+    <w:pPr>
+      <w:spacing w:after="0" w:line="240" w:lineRule="auto"/>
+    </w:pPr>
+    <w:tblPr>
+      <w:tblBorders>
+        <w:top w:val="single" w:sz="4" w:space="0" w:color="auto"/>
+        <w:left w:val="single" w:sz="4" w:space="0" w:color="auto"/>
+        <w:bottom w:val="single" w:sz="4" w:space="0" w:color="auto"/>
+        <w:right w:val="single" w:sz="4" w:space="0" w:color="auto"/>
+        <w:insideH w:val="single" w:sz="4" w:space="0" w:color="auto"/>
+        <w:insideV w:val="single" w:sz="4" w:space="0" w:color="auto"/>
+      </w:tblBorders>
+    </w:tblPr>
   </w:style>
 </w:styles>
 </file>
@@ -8239,7 +9952,7 @@
 </file>
 
 <file path=customXml/itemProps1.xml><?xml version="1.0" encoding="utf-8"?>
-<ds:datastoreItem xmlns:ds="http://schemas.openxmlformats.org/officeDocument/2006/customXml" ds:itemID="{28824111-2FC3-425B-8B88-49CD6F735A9E}">
+<ds:datastoreItem xmlns:ds="http://schemas.openxmlformats.org/officeDocument/2006/customXml" ds:itemID="{EEB2C57C-761B-42D9-BCAD-2CF7DBB03407}">
   <ds:schemaRefs>
     <ds:schemaRef ds:uri="http://schemas.openxmlformats.org/officeDocument/2006/bibliography"/>
   </ds:schemaRefs>

</xml_diff>